<commit_message>
1,2 fejezet átnézésre kész
</commit_message>
<xml_diff>
--- a/Docs/Komaromi Sandor/Szakdolgozat/Komáromi Sándor szakdoga.docx
+++ b/Docs/Komaromi Sandor/Szakdolgozat/Komáromi Sándor szakdoga.docx
@@ -345,7 +345,7 @@
       <w:r>
         <w:fldChar w:fldCharType="separate"/>
       </w:r>
-      <w:hyperlink w:anchor="_Toc103976095" w:history="1">
+      <w:hyperlink w:anchor="_Toc103991195" w:history="1">
         <w:r>
           <w:rPr>
             <w:rStyle w:val="Hiperhivatkozs"/>
@@ -372,7 +372,7 @@
             <w:noProof/>
             <w:webHidden/>
           </w:rPr>
-          <w:instrText xml:space="preserve"> PAGEREF _Toc103976095 \h </w:instrText>
+          <w:instrText xml:space="preserve"> PAGEREF _Toc103991195 \h </w:instrText>
         </w:r>
         <w:r>
           <w:rPr>
@@ -415,7 +415,7 @@
           <w:lang w:eastAsia="hu-HU"/>
         </w:rPr>
       </w:pPr>
-      <w:hyperlink w:anchor="_Toc103976096" w:history="1">
+      <w:hyperlink w:anchor="_Toc103991196" w:history="1">
         <w:r>
           <w:rPr>
             <w:rStyle w:val="Hiperhivatkozs"/>
@@ -442,7 +442,7 @@
             <w:noProof/>
             <w:webHidden/>
           </w:rPr>
-          <w:instrText xml:space="preserve"> PAGEREF _Toc103976096 \h </w:instrText>
+          <w:instrText xml:space="preserve"> PAGEREF _Toc103991196 \h </w:instrText>
         </w:r>
         <w:r>
           <w:rPr>
@@ -485,7 +485,7 @@
           <w:lang w:eastAsia="hu-HU"/>
         </w:rPr>
       </w:pPr>
-      <w:hyperlink w:anchor="_Toc103976097" w:history="1">
+      <w:hyperlink w:anchor="_Toc103991197" w:history="1">
         <w:r>
           <w:rPr>
             <w:rStyle w:val="Hiperhivatkozs"/>
@@ -512,7 +512,7 @@
             <w:noProof/>
             <w:webHidden/>
           </w:rPr>
-          <w:instrText xml:space="preserve"> PAGEREF _Toc103976097 \h </w:instrText>
+          <w:instrText xml:space="preserve"> PAGEREF _Toc103991197 \h </w:instrText>
         </w:r>
         <w:r>
           <w:rPr>
@@ -557,7 +557,7 @@
           <w:lang w:eastAsia="hu-HU"/>
         </w:rPr>
       </w:pPr>
-      <w:hyperlink w:anchor="_Toc103976098" w:history="1">
+      <w:hyperlink w:anchor="_Toc103991198" w:history="1">
         <w:r>
           <w:rPr>
             <w:rStyle w:val="Hiperhivatkozs"/>
@@ -584,7 +584,7 @@
             <w:noProof/>
             <w:webHidden/>
           </w:rPr>
-          <w:instrText xml:space="preserve"> PAGEREF _Toc103976098 \h </w:instrText>
+          <w:instrText xml:space="preserve"> PAGEREF _Toc103991198 \h </w:instrText>
         </w:r>
         <w:r>
           <w:rPr>
@@ -629,7 +629,7 @@
           <w:lang w:eastAsia="hu-HU"/>
         </w:rPr>
       </w:pPr>
-      <w:hyperlink w:anchor="_Toc103976099" w:history="1">
+      <w:hyperlink w:anchor="_Toc103991199" w:history="1">
         <w:r>
           <w:rPr>
             <w:rStyle w:val="Hiperhivatkozs"/>
@@ -656,7 +656,7 @@
             <w:noProof/>
             <w:webHidden/>
           </w:rPr>
-          <w:instrText xml:space="preserve"> PAGEREF _Toc103976099 \h </w:instrText>
+          <w:instrText xml:space="preserve"> PAGEREF _Toc103991199 \h </w:instrText>
         </w:r>
         <w:r>
           <w:rPr>
@@ -701,7 +701,7 @@
           <w:lang w:eastAsia="hu-HU"/>
         </w:rPr>
       </w:pPr>
-      <w:hyperlink w:anchor="_Toc103976100" w:history="1">
+      <w:hyperlink w:anchor="_Toc103991200" w:history="1">
         <w:r>
           <w:rPr>
             <w:rStyle w:val="Hiperhivatkozs"/>
@@ -728,7 +728,7 @@
             <w:noProof/>
             <w:webHidden/>
           </w:rPr>
-          <w:instrText xml:space="preserve"> PAGEREF _Toc103976100 \h </w:instrText>
+          <w:instrText xml:space="preserve"> PAGEREF _Toc103991200 \h </w:instrText>
         </w:r>
         <w:r>
           <w:rPr>
@@ -771,13 +771,13 @@
           <w:lang w:eastAsia="hu-HU"/>
         </w:rPr>
       </w:pPr>
-      <w:hyperlink w:anchor="_Toc103976101" w:history="1">
+      <w:hyperlink w:anchor="_Toc103991201" w:history="1">
         <w:r>
           <w:rPr>
             <w:rStyle w:val="Hiperhivatkozs"/>
             <w:noProof/>
           </w:rPr>
-          <w:t>2 Nyomtatás, tesztelés, összeszerelés</w:t>
+          <w:t>2 Mechanikai megvalósítás</w:t>
         </w:r>
         <w:r>
           <w:rPr>
@@ -798,7 +798,7 @@
             <w:noProof/>
             <w:webHidden/>
           </w:rPr>
-          <w:instrText xml:space="preserve"> PAGEREF _Toc103976101 \h </w:instrText>
+          <w:instrText xml:space="preserve"> PAGEREF _Toc103991201 \h </w:instrText>
         </w:r>
         <w:r>
           <w:rPr>
@@ -843,7 +843,7 @@
           <w:lang w:eastAsia="hu-HU"/>
         </w:rPr>
       </w:pPr>
-      <w:hyperlink w:anchor="_Toc103976102" w:history="1">
+      <w:hyperlink w:anchor="_Toc103991202" w:history="1">
         <w:r>
           <w:rPr>
             <w:rStyle w:val="Hiperhivatkozs"/>
@@ -870,7 +870,7 @@
             <w:noProof/>
             <w:webHidden/>
           </w:rPr>
-          <w:instrText xml:space="preserve"> PAGEREF _Toc103976102 \h </w:instrText>
+          <w:instrText xml:space="preserve"> PAGEREF _Toc103991202 \h </w:instrText>
         </w:r>
         <w:r>
           <w:rPr>
@@ -915,7 +915,7 @@
           <w:lang w:eastAsia="hu-HU"/>
         </w:rPr>
       </w:pPr>
-      <w:hyperlink w:anchor="_Toc103976103" w:history="1">
+      <w:hyperlink w:anchor="_Toc103991203" w:history="1">
         <w:r>
           <w:rPr>
             <w:rStyle w:val="Hiperhivatkozs"/>
@@ -942,7 +942,7 @@
             <w:noProof/>
             <w:webHidden/>
           </w:rPr>
-          <w:instrText xml:space="preserve"> PAGEREF _Toc103976103 \h </w:instrText>
+          <w:instrText xml:space="preserve"> PAGEREF _Toc103991203 \h </w:instrText>
         </w:r>
         <w:r>
           <w:rPr>
@@ -987,7 +987,7 @@
           <w:lang w:eastAsia="hu-HU"/>
         </w:rPr>
       </w:pPr>
-      <w:hyperlink w:anchor="_Toc103976104" w:history="1">
+      <w:hyperlink w:anchor="_Toc103991204" w:history="1">
         <w:r>
           <w:rPr>
             <w:rStyle w:val="Hiperhivatkozs"/>
@@ -1014,7 +1014,7 @@
             <w:noProof/>
             <w:webHidden/>
           </w:rPr>
-          <w:instrText xml:space="preserve"> PAGEREF _Toc103976104 \h </w:instrText>
+          <w:instrText xml:space="preserve"> PAGEREF _Toc103991204 \h </w:instrText>
         </w:r>
         <w:r>
           <w:rPr>
@@ -1059,13 +1059,13 @@
           <w:lang w:eastAsia="hu-HU"/>
         </w:rPr>
       </w:pPr>
-      <w:hyperlink w:anchor="_Toc103976105" w:history="1">
+      <w:hyperlink w:anchor="_Toc103991205" w:history="1">
         <w:r>
           <w:rPr>
             <w:rStyle w:val="Hiperhivatkozs"/>
             <w:noProof/>
           </w:rPr>
-          <w:t>2.2.2 Összeszerelési újra tervezések</w:t>
+          <w:t>2.2.2 Alkatrész újra tervezés</w:t>
         </w:r>
         <w:r>
           <w:rPr>
@@ -1086,79 +1086,7 @@
             <w:noProof/>
             <w:webHidden/>
           </w:rPr>
-          <w:instrText xml:space="preserve"> PAGEREF _Toc103976105 \h </w:instrText>
-        </w:r>
-        <w:r>
-          <w:rPr>
-            <w:noProof/>
-            <w:webHidden/>
-          </w:rPr>
-        </w:r>
-        <w:r>
-          <w:rPr>
-            <w:noProof/>
-            <w:webHidden/>
-          </w:rPr>
-          <w:fldChar w:fldCharType="separate"/>
-        </w:r>
-        <w:r>
-          <w:rPr>
-            <w:noProof/>
-            <w:webHidden/>
-          </w:rPr>
-          <w:t>17</w:t>
-        </w:r>
-        <w:r>
-          <w:rPr>
-            <w:noProof/>
-            <w:webHidden/>
-          </w:rPr>
-          <w:fldChar w:fldCharType="end"/>
-        </w:r>
-      </w:hyperlink>
-    </w:p>
-    <w:p>
-      <w:pPr>
-        <w:pStyle w:val="TJ2"/>
-        <w:tabs>
-          <w:tab w:val="right" w:leader="dot" w:pos="8494"/>
-        </w:tabs>
-        <w:rPr>
-          <w:rFonts w:asciiTheme="minorHAnsi" w:eastAsiaTheme="minorEastAsia" w:hAnsiTheme="minorHAnsi" w:cstheme="minorBidi"/>
-          <w:noProof/>
-          <w:sz w:val="22"/>
-          <w:szCs w:val="22"/>
-          <w:lang w:eastAsia="hu-HU"/>
-        </w:rPr>
-      </w:pPr>
-      <w:hyperlink w:anchor="_Toc103976106" w:history="1">
-        <w:r>
-          <w:rPr>
-            <w:rStyle w:val="Hiperhivatkozs"/>
-            <w:noProof/>
-          </w:rPr>
-          <w:t>2.3 Összeszerelés és kalibrálás</w:t>
-        </w:r>
-        <w:r>
-          <w:rPr>
-            <w:noProof/>
-            <w:webHidden/>
-          </w:rPr>
-          <w:tab/>
-        </w:r>
-        <w:r>
-          <w:rPr>
-            <w:noProof/>
-            <w:webHidden/>
-          </w:rPr>
-          <w:fldChar w:fldCharType="begin"/>
-        </w:r>
-        <w:r>
-          <w:rPr>
-            <w:noProof/>
-            <w:webHidden/>
-          </w:rPr>
-          <w:instrText xml:space="preserve"> PAGEREF _Toc103976106 \h </w:instrText>
+          <w:instrText xml:space="preserve"> PAGEREF _Toc103991205 \h </w:instrText>
         </w:r>
         <w:r>
           <w:rPr>
@@ -1201,7 +1129,7 @@
           <w:lang w:eastAsia="hu-HU"/>
         </w:rPr>
       </w:pPr>
-      <w:hyperlink w:anchor="_Toc103976107" w:history="1">
+      <w:hyperlink w:anchor="_Toc103991206" w:history="1">
         <w:r>
           <w:rPr>
             <w:rStyle w:val="Hiperhivatkozs"/>
@@ -1228,7 +1156,7 @@
             <w:noProof/>
             <w:webHidden/>
           </w:rPr>
-          <w:instrText xml:space="preserve"> PAGEREF _Toc103976107 \h </w:instrText>
+          <w:instrText xml:space="preserve"> PAGEREF _Toc103991206 \h </w:instrText>
         </w:r>
         <w:r>
           <w:rPr>
@@ -1273,7 +1201,7 @@
           <w:lang w:eastAsia="hu-HU"/>
         </w:rPr>
       </w:pPr>
-      <w:hyperlink w:anchor="_Toc103976108" w:history="1">
+      <w:hyperlink w:anchor="_Toc103991207" w:history="1">
         <w:r>
           <w:rPr>
             <w:rStyle w:val="Hiperhivatkozs"/>
@@ -1300,7 +1228,7 @@
             <w:noProof/>
             <w:webHidden/>
           </w:rPr>
-          <w:instrText xml:space="preserve"> PAGEREF _Toc103976108 \h </w:instrText>
+          <w:instrText xml:space="preserve"> PAGEREF _Toc103991207 \h </w:instrText>
         </w:r>
         <w:r>
           <w:rPr>
@@ -1345,7 +1273,7 @@
           <w:lang w:eastAsia="hu-HU"/>
         </w:rPr>
       </w:pPr>
-      <w:hyperlink w:anchor="_Toc103976109" w:history="1">
+      <w:hyperlink w:anchor="_Toc103991208" w:history="1">
         <w:r>
           <w:rPr>
             <w:rStyle w:val="Hiperhivatkozs"/>
@@ -1372,7 +1300,7 @@
             <w:noProof/>
             <w:webHidden/>
           </w:rPr>
-          <w:instrText xml:space="preserve"> PAGEREF _Toc103976109 \h </w:instrText>
+          <w:instrText xml:space="preserve"> PAGEREF _Toc103991208 \h </w:instrText>
         </w:r>
         <w:r>
           <w:rPr>
@@ -1417,7 +1345,7 @@
           <w:lang w:eastAsia="hu-HU"/>
         </w:rPr>
       </w:pPr>
-      <w:hyperlink w:anchor="_Toc103976110" w:history="1">
+      <w:hyperlink w:anchor="_Toc103991209" w:history="1">
         <w:r>
           <w:rPr>
             <w:rStyle w:val="Hiperhivatkozs"/>
@@ -1444,7 +1372,7 @@
             <w:noProof/>
             <w:webHidden/>
           </w:rPr>
-          <w:instrText xml:space="preserve"> PAGEREF _Toc103976110 \h </w:instrText>
+          <w:instrText xml:space="preserve"> PAGEREF _Toc103991209 \h </w:instrText>
         </w:r>
         <w:r>
           <w:rPr>
@@ -1489,7 +1417,7 @@
           <w:lang w:eastAsia="hu-HU"/>
         </w:rPr>
       </w:pPr>
-      <w:hyperlink w:anchor="_Toc103976111" w:history="1">
+      <w:hyperlink w:anchor="_Toc103991210" w:history="1">
         <w:r>
           <w:rPr>
             <w:rStyle w:val="Hiperhivatkozs"/>
@@ -1516,7 +1444,7 @@
             <w:noProof/>
             <w:webHidden/>
           </w:rPr>
-          <w:instrText xml:space="preserve"> PAGEREF _Toc103976111 \h </w:instrText>
+          <w:instrText xml:space="preserve"> PAGEREF _Toc103991210 \h </w:instrText>
         </w:r>
         <w:r>
           <w:rPr>
@@ -1561,7 +1489,7 @@
           <w:lang w:eastAsia="hu-HU"/>
         </w:rPr>
       </w:pPr>
-      <w:hyperlink w:anchor="_Toc103976112" w:history="1">
+      <w:hyperlink w:anchor="_Toc103991211" w:history="1">
         <w:r>
           <w:rPr>
             <w:rStyle w:val="Hiperhivatkozs"/>
@@ -1588,7 +1516,7 @@
             <w:noProof/>
             <w:webHidden/>
           </w:rPr>
-          <w:instrText xml:space="preserve"> PAGEREF _Toc103976112 \h </w:instrText>
+          <w:instrText xml:space="preserve"> PAGEREF _Toc103991211 \h </w:instrText>
         </w:r>
         <w:r>
           <w:rPr>
@@ -1633,13 +1561,27 @@
           <w:lang w:eastAsia="hu-HU"/>
         </w:rPr>
       </w:pPr>
-      <w:hyperlink w:anchor="_Toc103976113" w:history="1">
+      <w:hyperlink w:anchor="_Toc103991212" w:history="1">
         <w:r>
           <w:rPr>
             <w:rStyle w:val="Hiperhivatkozs"/>
             <w:noProof/>
           </w:rPr>
-          <w:t>3.2 Maximális lépéstávolság</w:t>
+          <w:t>3.2 Maximális lé</w:t>
+        </w:r>
+        <w:r>
+          <w:rPr>
+            <w:rStyle w:val="Hiperhivatkozs"/>
+            <w:noProof/>
+          </w:rPr>
+          <w:t>p</w:t>
+        </w:r>
+        <w:r>
+          <w:rPr>
+            <w:rStyle w:val="Hiperhivatkozs"/>
+            <w:noProof/>
+          </w:rPr>
+          <w:t>éstávolság</w:t>
         </w:r>
         <w:r>
           <w:rPr>
@@ -1660,7 +1602,7 @@
             <w:noProof/>
             <w:webHidden/>
           </w:rPr>
-          <w:instrText xml:space="preserve"> PAGEREF _Toc103976113 \h </w:instrText>
+          <w:instrText xml:space="preserve"> PAGEREF _Toc103991212 \h </w:instrText>
         </w:r>
         <w:r>
           <w:rPr>
@@ -1705,7 +1647,7 @@
           <w:lang w:eastAsia="hu-HU"/>
         </w:rPr>
       </w:pPr>
-      <w:hyperlink w:anchor="_Toc103976114" w:history="1">
+      <w:hyperlink w:anchor="_Toc103991213" w:history="1">
         <w:r>
           <w:rPr>
             <w:rStyle w:val="Hiperhivatkozs"/>
@@ -1732,7 +1674,7 @@
             <w:noProof/>
             <w:webHidden/>
           </w:rPr>
-          <w:instrText xml:space="preserve"> PAGEREF _Toc103976114 \h </w:instrText>
+          <w:instrText xml:space="preserve"> PAGEREF _Toc103991213 \h </w:instrText>
         </w:r>
         <w:r>
           <w:rPr>
@@ -1777,7 +1719,7 @@
           <w:lang w:eastAsia="hu-HU"/>
         </w:rPr>
       </w:pPr>
-      <w:hyperlink w:anchor="_Toc103976115" w:history="1">
+      <w:hyperlink w:anchor="_Toc103991214" w:history="1">
         <w:r>
           <w:rPr>
             <w:rStyle w:val="Hiperhivatkozs"/>
@@ -1804,7 +1746,7 @@
             <w:noProof/>
             <w:webHidden/>
           </w:rPr>
-          <w:instrText xml:space="preserve"> PAGEREF _Toc103976115 \h </w:instrText>
+          <w:instrText xml:space="preserve"> PAGEREF _Toc103991214 \h </w:instrText>
         </w:r>
         <w:r>
           <w:rPr>
@@ -1849,7 +1791,7 @@
           <w:lang w:eastAsia="hu-HU"/>
         </w:rPr>
       </w:pPr>
-      <w:hyperlink w:anchor="_Toc103976116" w:history="1">
+      <w:hyperlink w:anchor="_Toc103991215" w:history="1">
         <w:r>
           <w:rPr>
             <w:rStyle w:val="Hiperhivatkozs"/>
@@ -1876,7 +1818,7 @@
             <w:noProof/>
             <w:webHidden/>
           </w:rPr>
-          <w:instrText xml:space="preserve"> PAGEREF _Toc103976116 \h </w:instrText>
+          <w:instrText xml:space="preserve"> PAGEREF _Toc103991215 \h </w:instrText>
         </w:r>
         <w:r>
           <w:rPr>
@@ -1921,7 +1863,7 @@
           <w:lang w:eastAsia="hu-HU"/>
         </w:rPr>
       </w:pPr>
-      <w:hyperlink w:anchor="_Toc103976117" w:history="1">
+      <w:hyperlink w:anchor="_Toc103991216" w:history="1">
         <w:r>
           <w:rPr>
             <w:rStyle w:val="Hiperhivatkozs"/>
@@ -1948,7 +1890,7 @@
             <w:noProof/>
             <w:webHidden/>
           </w:rPr>
-          <w:instrText xml:space="preserve"> PAGEREF _Toc103976117 \h </w:instrText>
+          <w:instrText xml:space="preserve"> PAGEREF _Toc103991216 \h </w:instrText>
         </w:r>
         <w:r>
           <w:rPr>
@@ -1993,7 +1935,7 @@
           <w:lang w:eastAsia="hu-HU"/>
         </w:rPr>
       </w:pPr>
-      <w:hyperlink w:anchor="_Toc103976118" w:history="1">
+      <w:hyperlink w:anchor="_Toc103991217" w:history="1">
         <w:r>
           <w:rPr>
             <w:rStyle w:val="Hiperhivatkozs"/>
@@ -2020,7 +1962,7 @@
             <w:noProof/>
             <w:webHidden/>
           </w:rPr>
-          <w:instrText xml:space="preserve"> PAGEREF _Toc103976118 \h </w:instrText>
+          <w:instrText xml:space="preserve"> PAGEREF _Toc103991217 \h </w:instrText>
         </w:r>
         <w:r>
           <w:rPr>
@@ -2065,7 +2007,7 @@
           <w:lang w:eastAsia="hu-HU"/>
         </w:rPr>
       </w:pPr>
-      <w:hyperlink w:anchor="_Toc103976119" w:history="1">
+      <w:hyperlink w:anchor="_Toc103991218" w:history="1">
         <w:r>
           <w:rPr>
             <w:rStyle w:val="Hiperhivatkozs"/>
@@ -2092,7 +2034,7 @@
             <w:noProof/>
             <w:webHidden/>
           </w:rPr>
-          <w:instrText xml:space="preserve"> PAGEREF _Toc103976119 \h </w:instrText>
+          <w:instrText xml:space="preserve"> PAGEREF _Toc103991218 \h </w:instrText>
         </w:r>
         <w:r>
           <w:rPr>
@@ -2137,7 +2079,7 @@
           <w:lang w:eastAsia="hu-HU"/>
         </w:rPr>
       </w:pPr>
-      <w:hyperlink w:anchor="_Toc103976120" w:history="1">
+      <w:hyperlink w:anchor="_Toc103991219" w:history="1">
         <w:r>
           <w:rPr>
             <w:rStyle w:val="Hiperhivatkozs"/>
@@ -2164,7 +2106,7 @@
             <w:noProof/>
             <w:webHidden/>
           </w:rPr>
-          <w:instrText xml:space="preserve"> PAGEREF _Toc103976120 \h </w:instrText>
+          <w:instrText xml:space="preserve"> PAGEREF _Toc103991219 \h </w:instrText>
         </w:r>
         <w:r>
           <w:rPr>
@@ -2207,7 +2149,7 @@
           <w:lang w:eastAsia="hu-HU"/>
         </w:rPr>
       </w:pPr>
-      <w:hyperlink w:anchor="_Toc103976121" w:history="1">
+      <w:hyperlink w:anchor="_Toc103991220" w:history="1">
         <w:r>
           <w:rPr>
             <w:rStyle w:val="Hiperhivatkozs"/>
@@ -2234,7 +2176,7 @@
             <w:noProof/>
             <w:webHidden/>
           </w:rPr>
-          <w:instrText xml:space="preserve"> PAGEREF _Toc103976121 \h </w:instrText>
+          <w:instrText xml:space="preserve"> PAGEREF _Toc103991220 \h </w:instrText>
         </w:r>
         <w:r>
           <w:rPr>
@@ -2279,7 +2221,7 @@
           <w:lang w:eastAsia="hu-HU"/>
         </w:rPr>
       </w:pPr>
-      <w:hyperlink w:anchor="_Toc103976122" w:history="1">
+      <w:hyperlink w:anchor="_Toc103991221" w:history="1">
         <w:r>
           <w:rPr>
             <w:rStyle w:val="Hiperhivatkozs"/>
@@ -2306,7 +2248,7 @@
             <w:noProof/>
             <w:webHidden/>
           </w:rPr>
-          <w:instrText xml:space="preserve"> PAGEREF _Toc103976122 \h </w:instrText>
+          <w:instrText xml:space="preserve"> PAGEREF _Toc103991221 \h </w:instrText>
         </w:r>
         <w:r>
           <w:rPr>
@@ -2351,7 +2293,7 @@
           <w:lang w:eastAsia="hu-HU"/>
         </w:rPr>
       </w:pPr>
-      <w:hyperlink w:anchor="_Toc103976123" w:history="1">
+      <w:hyperlink w:anchor="_Toc103991222" w:history="1">
         <w:r>
           <w:rPr>
             <w:rStyle w:val="Hiperhivatkozs"/>
@@ -2378,7 +2320,7 @@
             <w:noProof/>
             <w:webHidden/>
           </w:rPr>
-          <w:instrText xml:space="preserve"> PAGEREF _Toc103976123 \h </w:instrText>
+          <w:instrText xml:space="preserve"> PAGEREF _Toc103991222 \h </w:instrText>
         </w:r>
         <w:r>
           <w:rPr>
@@ -2421,7 +2363,7 @@
           <w:lang w:eastAsia="hu-HU"/>
         </w:rPr>
       </w:pPr>
-      <w:hyperlink w:anchor="_Toc103976124" w:history="1">
+      <w:hyperlink w:anchor="_Toc103991223" w:history="1">
         <w:r>
           <w:rPr>
             <w:rStyle w:val="Hiperhivatkozs"/>
@@ -2448,7 +2390,79 @@
             <w:noProof/>
             <w:webHidden/>
           </w:rPr>
-          <w:instrText xml:space="preserve"> PAGEREF _Toc103976124 \h </w:instrText>
+          <w:instrText xml:space="preserve"> PAGEREF _Toc103991223 \h </w:instrText>
+        </w:r>
+        <w:r>
+          <w:rPr>
+            <w:noProof/>
+            <w:webHidden/>
+          </w:rPr>
+        </w:r>
+        <w:r>
+          <w:rPr>
+            <w:noProof/>
+            <w:webHidden/>
+          </w:rPr>
+          <w:fldChar w:fldCharType="separate"/>
+        </w:r>
+        <w:r>
+          <w:rPr>
+            <w:noProof/>
+            <w:webHidden/>
+          </w:rPr>
+          <w:t>25</w:t>
+        </w:r>
+        <w:r>
+          <w:rPr>
+            <w:noProof/>
+            <w:webHidden/>
+          </w:rPr>
+          <w:fldChar w:fldCharType="end"/>
+        </w:r>
+      </w:hyperlink>
+    </w:p>
+    <w:p>
+      <w:pPr>
+        <w:pStyle w:val="TJ2"/>
+        <w:tabs>
+          <w:tab w:val="right" w:leader="dot" w:pos="8494"/>
+        </w:tabs>
+        <w:rPr>
+          <w:rFonts w:asciiTheme="minorHAnsi" w:eastAsiaTheme="minorEastAsia" w:hAnsiTheme="minorHAnsi" w:cstheme="minorBidi"/>
+          <w:noProof/>
+          <w:sz w:val="22"/>
+          <w:szCs w:val="22"/>
+          <w:lang w:eastAsia="hu-HU"/>
+        </w:rPr>
+      </w:pPr>
+      <w:hyperlink w:anchor="_Toc103991224" w:history="1">
+        <w:r>
+          <w:rPr>
+            <w:rStyle w:val="Hiperhivatkozs"/>
+            <w:noProof/>
+          </w:rPr>
+          <w:t>5.1 Robot kalibrálása</w:t>
+        </w:r>
+        <w:r>
+          <w:rPr>
+            <w:noProof/>
+            <w:webHidden/>
+          </w:rPr>
+          <w:tab/>
+        </w:r>
+        <w:r>
+          <w:rPr>
+            <w:noProof/>
+            <w:webHidden/>
+          </w:rPr>
+          <w:fldChar w:fldCharType="begin"/>
+        </w:r>
+        <w:r>
+          <w:rPr>
+            <w:noProof/>
+            <w:webHidden/>
+          </w:rPr>
+          <w:instrText xml:space="preserve"> PAGEREF _Toc103991224 \h </w:instrText>
         </w:r>
         <w:r>
           <w:rPr>
@@ -2491,7 +2505,7 @@
           <w:lang w:eastAsia="hu-HU"/>
         </w:rPr>
       </w:pPr>
-      <w:hyperlink w:anchor="_Toc103976125" w:history="1">
+      <w:hyperlink w:anchor="_Toc103991225" w:history="1">
         <w:r>
           <w:rPr>
             <w:rStyle w:val="Hiperhivatkozs"/>
@@ -2518,7 +2532,7 @@
             <w:noProof/>
             <w:webHidden/>
           </w:rPr>
-          <w:instrText xml:space="preserve"> PAGEREF _Toc103976125 \h </w:instrText>
+          <w:instrText xml:space="preserve"> PAGEREF _Toc103991225 \h </w:instrText>
         </w:r>
         <w:r>
           <w:rPr>
@@ -2563,7 +2577,7 @@
           <w:lang w:eastAsia="hu-HU"/>
         </w:rPr>
       </w:pPr>
-      <w:hyperlink w:anchor="_Toc103976126" w:history="1">
+      <w:hyperlink w:anchor="_Toc103991226" w:history="1">
         <w:r>
           <w:rPr>
             <w:rStyle w:val="Hiperhivatkozs"/>
@@ -2590,7 +2604,7 @@
             <w:noProof/>
             <w:webHidden/>
           </w:rPr>
-          <w:instrText xml:space="preserve"> PAGEREF _Toc103976126 \h </w:instrText>
+          <w:instrText xml:space="preserve"> PAGEREF _Toc103991226 \h </w:instrText>
         </w:r>
         <w:r>
           <w:rPr>
@@ -2633,7 +2647,7 @@
           <w:lang w:eastAsia="hu-HU"/>
         </w:rPr>
       </w:pPr>
-      <w:hyperlink w:anchor="_Toc103976127" w:history="1">
+      <w:hyperlink w:anchor="_Toc103991227" w:history="1">
         <w:r>
           <w:rPr>
             <w:rStyle w:val="Hiperhivatkozs"/>
@@ -2660,7 +2674,7 @@
             <w:noProof/>
             <w:webHidden/>
           </w:rPr>
-          <w:instrText xml:space="preserve"> PAGEREF _Toc103976127 \h </w:instrText>
+          <w:instrText xml:space="preserve"> PAGEREF _Toc103991227 \h </w:instrText>
         </w:r>
         <w:r>
           <w:rPr>
@@ -2878,7 +2892,7 @@
       <w:pPr>
         <w:pStyle w:val="Fejezetcimszmozsnlkl"/>
       </w:pPr>
-      <w:bookmarkStart w:id="3" w:name="_Toc103976095"/>
+      <w:bookmarkStart w:id="3" w:name="_Toc103991195"/>
       <w:r>
         <w:lastRenderedPageBreak/>
         <w:t>Összefoglaló</w:t>
@@ -2962,7 +2976,7 @@
       <w:pPr>
         <w:pStyle w:val="Fejezetcimszmozsnlkl"/>
       </w:pPr>
-      <w:bookmarkStart w:id="9" w:name="_Toc103976096"/>
+      <w:bookmarkStart w:id="9" w:name="_Toc103991196"/>
       <w:proofErr w:type="spellStart"/>
       <w:r>
         <w:lastRenderedPageBreak/>
@@ -3005,7 +3019,7 @@
         <w:pStyle w:val="Cmsor1"/>
       </w:pPr>
       <w:bookmarkStart w:id="10" w:name="_Toc332797397"/>
-      <w:bookmarkStart w:id="11" w:name="_Toc103976097"/>
+      <w:bookmarkStart w:id="11" w:name="_Toc103991197"/>
       <w:r>
         <w:lastRenderedPageBreak/>
         <w:t>Bevezetés</w:t>
@@ -3129,6 +3143,35 @@
       <w:r>
         <w:t>om</w:t>
       </w:r>
+      <w:r>
+        <w:t xml:space="preserve"> </w:t>
+      </w:r>
+      <w:sdt>
+        <w:sdtPr>
+          <w:id w:val="464086791"/>
+          <w:citation/>
+        </w:sdtPr>
+        <w:sdtContent>
+          <w:r>
+            <w:fldChar w:fldCharType="begin"/>
+          </w:r>
+          <w:r>
+            <w:instrText xml:space="preserve"> CITATION Kom21 \l 1038 </w:instrText>
+          </w:r>
+          <w:r>
+            <w:fldChar w:fldCharType="separate"/>
+          </w:r>
+          <w:r>
+            <w:rPr>
+              <w:noProof/>
+            </w:rPr>
+            <w:t>[1]</w:t>
+          </w:r>
+          <w:r>
+            <w:fldChar w:fldCharType="end"/>
+          </w:r>
+        </w:sdtContent>
+      </w:sdt>
       <w:r>
         <w:t xml:space="preserve"> során</w:t>
       </w:r>
@@ -3180,7 +3223,7 @@
             <w:rPr>
               <w:noProof/>
             </w:rPr>
-            <w:t>[1]</w:t>
+            <w:t>[2]</w:t>
           </w:r>
           <w:r>
             <w:fldChar w:fldCharType="end"/>
@@ -3200,7 +3243,7 @@
       </w:pPr>
       <w:bookmarkStart w:id="12" w:name="_Ref103596470"/>
       <w:bookmarkStart w:id="13" w:name="_Ref103596983"/>
-      <w:bookmarkStart w:id="14" w:name="_Toc103976098"/>
+      <w:bookmarkStart w:id="14" w:name="_Toc103991198"/>
       <w:r>
         <w:t>Pókszerű járó robot</w:t>
       </w:r>
@@ -3242,7 +3285,7 @@
             <w:rPr>
               <w:noProof/>
             </w:rPr>
-            <w:t xml:space="preserve"> [2]</w:t>
+            <w:t xml:space="preserve"> [3]</w:t>
           </w:r>
           <w:r>
             <w:fldChar w:fldCharType="end"/>
@@ -3402,6 +3445,7 @@
         </w:drawing>
       </w:r>
     </w:p>
+    <w:bookmarkStart w:id="16" w:name="_Ref103978407"/>
     <w:p>
       <w:pPr>
         <w:pStyle w:val="Kpalrs"/>
@@ -3428,7 +3472,11 @@
         <w:fldChar w:fldCharType="end"/>
       </w:r>
       <w:r>
-        <w:t>. ábra: Babits Mátyás által készített pókszerű robot.</w:t>
+        <w:t>. ábra</w:t>
+      </w:r>
+      <w:bookmarkEnd w:id="16"/>
+      <w:r>
+        <w:t>: Babits Mátyás által készített pókszerű robot.</w:t>
       </w:r>
     </w:p>
     <w:p>
@@ -3468,7 +3516,7 @@
             <w:rPr>
               <w:noProof/>
             </w:rPr>
-            <w:t>[3]</w:t>
+            <w:t>[4]</w:t>
           </w:r>
           <w:r>
             <w:fldChar w:fldCharType="end"/>
@@ -3693,11 +3741,11 @@
       <w:pPr>
         <w:pStyle w:val="Cmsor2"/>
       </w:pPr>
-      <w:bookmarkStart w:id="16" w:name="_Toc103976099"/>
+      <w:bookmarkStart w:id="17" w:name="_Toc103991199"/>
       <w:r>
         <w:t>Új mechanikai modell</w:t>
       </w:r>
-      <w:bookmarkEnd w:id="16"/>
+      <w:bookmarkEnd w:id="17"/>
     </w:p>
     <w:p>
       <w:r>
@@ -3706,8 +3754,16 @@
       <w:r>
         <w:t xml:space="preserve">en a robot mechanikai hibái voltak </w:t>
       </w:r>
-      <w:r>
-        <w:t>szembetűnőe. A robot</w:t>
+      <w:proofErr w:type="spellStart"/>
+      <w:r>
+        <w:t>szembetűnőe</w:t>
+      </w:r>
+      <w:r>
+        <w:t>k</w:t>
+      </w:r>
+      <w:proofErr w:type="spellEnd"/>
+      <w:r>
+        <w:t>. A robot</w:t>
       </w:r>
       <w:r>
         <w:t xml:space="preserve"> több helyen el volt törve</w:t>
@@ -3719,7 +3775,24 @@
         <w:t xml:space="preserve"> által megnövelt terhet</w:t>
       </w:r>
       <w:r>
-        <w:t>. Ezért mechanikailag teljesen újra terveztem a robotot, erősebb illesztéseket használtam a csuklóknál, valamint a szerelhetőség megtartása érdekében réz betéteket használtam a csavarok</w:t>
+        <w:t>. Ezért mechanikailag teljesen újra terveztem a robotot, erősebb illesztéseket használtam a csuklóknál, valamint a szerelhetőség megtartása érdekében réz betéteket</w:t>
+      </w:r>
+      <w:r>
+        <w:t xml:space="preserve"> (</w:t>
+      </w:r>
+      <w:proofErr w:type="spellStart"/>
+      <w:r>
+        <w:t>insert</w:t>
+      </w:r>
+      <w:r>
+        <w:t>eket</w:t>
+      </w:r>
+      <w:proofErr w:type="spellEnd"/>
+      <w:r>
+        <w:t>)</w:t>
+      </w:r>
+      <w:r>
+        <w:t xml:space="preserve"> használtam a csavarok</w:t>
       </w:r>
       <w:r>
         <w:t xml:space="preserve"> rögzítésére</w:t>
@@ -3912,7 +3985,7 @@
         </w:drawing>
       </w:r>
     </w:p>
-    <w:bookmarkStart w:id="17" w:name="_Ref103555643"/>
+    <w:bookmarkStart w:id="18" w:name="_Ref103555643"/>
     <w:p>
       <w:pPr>
         <w:pStyle w:val="Kpalrs"/>
@@ -3938,23 +4011,52 @@
       <w:r>
         <w:t>. ábra</w:t>
       </w:r>
-      <w:bookmarkEnd w:id="17"/>
+      <w:bookmarkEnd w:id="18"/>
       <w:r>
         <w:t>: Önálló laborom alatt tervezett robot</w:t>
       </w:r>
       <w:r>
         <w:t xml:space="preserve"> 3D-s terve.</w:t>
       </w:r>
+      <w:r>
+        <w:t xml:space="preserve"> </w:t>
+      </w:r>
+      <w:sdt>
+        <w:sdtPr>
+          <w:id w:val="1449429780"/>
+          <w:citation/>
+        </w:sdtPr>
+        <w:sdtContent>
+          <w:r>
+            <w:fldChar w:fldCharType="begin"/>
+          </w:r>
+          <w:r>
+            <w:instrText xml:space="preserve"> CITATION Kom21 \l 1038 </w:instrText>
+          </w:r>
+          <w:r>
+            <w:fldChar w:fldCharType="separate"/>
+          </w:r>
+          <w:r>
+            <w:rPr>
+              <w:noProof/>
+            </w:rPr>
+            <w:t>[1]</w:t>
+          </w:r>
+          <w:r>
+            <w:fldChar w:fldCharType="end"/>
+          </w:r>
+        </w:sdtContent>
+      </w:sdt>
     </w:p>
     <w:p>
       <w:pPr>
         <w:pStyle w:val="Cmsor2"/>
       </w:pPr>
-      <w:bookmarkStart w:id="18" w:name="_Toc103976100"/>
+      <w:bookmarkStart w:id="19" w:name="_Toc103991200"/>
       <w:r>
         <w:t>Célkitűzések</w:t>
       </w:r>
-      <w:bookmarkEnd w:id="18"/>
+      <w:bookmarkEnd w:id="19"/>
     </w:p>
     <w:p>
       <w:r>
@@ -4196,18 +4298,15 @@
       <w:pPr>
         <w:pStyle w:val="Cmsor1"/>
       </w:pPr>
-      <w:bookmarkStart w:id="19" w:name="_Toc103976101"/>
+      <w:bookmarkStart w:id="20" w:name="_Toc103991201"/>
       <w:r>
         <w:lastRenderedPageBreak/>
-        <w:t>Nyomtatás</w:t>
-      </w:r>
-      <w:r>
-        <w:t>, tesztelés,</w:t>
-      </w:r>
-      <w:r>
-        <w:t xml:space="preserve"> összeszerelés</w:t>
-      </w:r>
-      <w:bookmarkEnd w:id="19"/>
+        <w:t>Mechanikai</w:t>
+      </w:r>
+      <w:r>
+        <w:t xml:space="preserve"> megvalósítás</w:t>
+      </w:r>
+      <w:bookmarkEnd w:id="20"/>
     </w:p>
     <w:p>
       <w:r>
@@ -4271,36 +4370,12 @@
         <w:fldChar w:fldCharType="end"/>
       </w:r>
       <w:r>
-        <w:t xml:space="preserve"> részben, míg az összeszerelés</w:t>
-      </w:r>
-      <w:r>
-        <w:t>t</w:t>
+        <w:t xml:space="preserve"> részben</w:t>
       </w:r>
       <w:r>
         <w:t xml:space="preserve"> </w:t>
       </w:r>
       <w:r>
-        <w:t xml:space="preserve">és a robot kalibrálását a </w:t>
-      </w:r>
-      <w:r>
-        <w:fldChar w:fldCharType="begin"/>
-      </w:r>
-      <w:r>
-        <w:instrText xml:space="preserve"> REF _Ref103962876 \r \h </w:instrText>
-      </w:r>
-      <w:r>
-        <w:fldChar w:fldCharType="separate"/>
-      </w:r>
-      <w:r>
-        <w:t>2.3</w:t>
-      </w:r>
-      <w:r>
-        <w:fldChar w:fldCharType="end"/>
-      </w:r>
-      <w:r>
-        <w:t xml:space="preserve"> </w:t>
-      </w:r>
-      <w:r>
         <w:t xml:space="preserve">fejezetben </w:t>
       </w:r>
       <w:r>
@@ -4311,20 +4386,20 @@
       <w:pPr>
         <w:pStyle w:val="Cmsor2"/>
       </w:pPr>
-      <w:bookmarkStart w:id="20" w:name="_Ref103164378"/>
-      <w:bookmarkStart w:id="21" w:name="_Toc103976102"/>
+      <w:bookmarkStart w:id="21" w:name="_Ref103164378"/>
+      <w:bookmarkStart w:id="22" w:name="_Toc103991202"/>
       <w:r>
         <w:t>Mechanikai paraméterek</w:t>
       </w:r>
-      <w:bookmarkEnd w:id="20"/>
       <w:bookmarkEnd w:id="21"/>
+      <w:bookmarkEnd w:id="22"/>
     </w:p>
     <w:p>
       <w:r>
         <w:t xml:space="preserve">Annak ellenére, hogy az </w:t>
       </w:r>
-      <w:commentRangeStart w:id="22"/>
       <w:commentRangeStart w:id="23"/>
+      <w:commentRangeStart w:id="24"/>
       <w:r>
         <w:t>Önálló laboratórium beszámolója</w:t>
       </w:r>
@@ -4350,7 +4425,7 @@
             <w:rPr>
               <w:noProof/>
             </w:rPr>
-            <w:t>[4]</w:t>
+            <w:t>[1]</w:t>
           </w:r>
           <w:r>
             <w:fldChar w:fldCharType="end"/>
@@ -4360,19 +4435,19 @@
       <w:r>
         <w:t xml:space="preserve"> </w:t>
       </w:r>
-      <w:commentRangeEnd w:id="22"/>
+      <w:commentRangeEnd w:id="23"/>
       <w:r>
         <w:rPr>
           <w:rStyle w:val="Jegyzethivatkozs"/>
         </w:rPr>
-        <w:commentReference w:id="22"/>
-      </w:r>
-      <w:commentRangeEnd w:id="23"/>
+        <w:commentReference w:id="23"/>
+      </w:r>
+      <w:commentRangeEnd w:id="24"/>
       <w:r>
         <w:rPr>
           <w:rStyle w:val="Jegyzethivatkozs"/>
         </w:rPr>
-        <w:commentReference w:id="23"/>
+        <w:commentReference w:id="24"/>
       </w:r>
       <w:r>
         <w:t>során már részleteztem a robot új mechanikai paramétereit, szerettem volna ebben a dokumentumban is kifejteni azokat. Ennek</w:t>
@@ -4398,16 +4473,16 @@
       <w:r>
         <w:fldChar w:fldCharType="end"/>
       </w:r>
-      <w:commentRangeStart w:id="24"/>
+      <w:commentRangeStart w:id="25"/>
       <w:r>
         <w:t xml:space="preserve"> pontban</w:t>
       </w:r>
-      <w:commentRangeEnd w:id="24"/>
+      <w:commentRangeEnd w:id="25"/>
       <w:r>
         <w:rPr>
           <w:rStyle w:val="Jegyzethivatkozs"/>
         </w:rPr>
-        <w:commentReference w:id="24"/>
+        <w:commentReference w:id="25"/>
       </w:r>
       <w:r>
         <w:t xml:space="preserve"> </w:t>
@@ -4423,7 +4498,7 @@
       </w:r>
     </w:p>
     <w:p>
-      <w:commentRangeStart w:id="25"/>
+      <w:commentRangeStart w:id="26"/>
       <w:r>
         <w:t xml:space="preserve">A </w:t>
       </w:r>
@@ -4554,15 +4629,44 @@
       <w:r>
         <w:t>Babits Mátyás</w:t>
       </w:r>
-      <w:commentRangeEnd w:id="25"/>
+      <w:commentRangeEnd w:id="26"/>
       <w:r>
         <w:rPr>
           <w:rStyle w:val="Jegyzethivatkozs"/>
         </w:rPr>
-        <w:commentReference w:id="25"/>
-      </w:r>
-      <w:r>
-        <w:t xml:space="preserve"> jegyzetéből emeltem át</w:t>
+        <w:commentReference w:id="26"/>
+      </w:r>
+      <w:r>
+        <w:t xml:space="preserve"> jegyzetéből</w:t>
+      </w:r>
+      <w:sdt>
+        <w:sdtPr>
+          <w:id w:val="87126647"/>
+          <w:citation/>
+        </w:sdtPr>
+        <w:sdtContent>
+          <w:r>
+            <w:fldChar w:fldCharType="begin"/>
+          </w:r>
+          <w:r>
+            <w:instrText xml:space="preserve">CITATION Bab \l 1038 </w:instrText>
+          </w:r>
+          <w:r>
+            <w:fldChar w:fldCharType="separate"/>
+          </w:r>
+          <w:r>
+            <w:rPr>
+              <w:noProof/>
+            </w:rPr>
+            <w:t xml:space="preserve"> [5]</w:t>
+          </w:r>
+          <w:r>
+            <w:fldChar w:fldCharType="end"/>
+          </w:r>
+        </w:sdtContent>
+      </w:sdt>
+      <w:r>
+        <w:t xml:space="preserve"> emeltem át</w:t>
       </w:r>
       <w:r>
         <w:t xml:space="preserve"> a </w:t>
@@ -5459,7 +5563,7 @@
         </w:tc>
       </w:tr>
     </w:tbl>
-    <w:bookmarkStart w:id="26" w:name="_Ref103723704"/>
+    <w:bookmarkStart w:id="27" w:name="_Ref103723704"/>
     <w:p>
       <w:pPr>
         <w:pStyle w:val="Kpalrs"/>
@@ -5485,7 +5589,7 @@
       <w:r>
         <w:t>. táblázat</w:t>
       </w:r>
-      <w:bookmarkEnd w:id="26"/>
+      <w:bookmarkEnd w:id="27"/>
       <w:r>
         <w:t>: A robot lábai</w:t>
       </w:r>
@@ -7384,7 +7488,7 @@
         <w:pStyle w:val="Kpalrs"/>
         <w:jc w:val="right"/>
       </w:pPr>
-      <w:bookmarkStart w:id="27" w:name="_Ref103976251"/>
+      <w:bookmarkStart w:id="28" w:name="_Ref103976251"/>
       <w:r>
         <w:t>(</w:t>
       </w:r>
@@ -7430,7 +7534,7 @@
       <w:r>
         <w:t>)</w:t>
       </w:r>
-      <w:bookmarkEnd w:id="27"/>
+      <w:bookmarkEnd w:id="28"/>
     </w:p>
     <w:p>
       <w:r>
@@ -7463,16 +7567,16 @@
       <w:r>
         <w:t xml:space="preserve">melyeket az </w:t>
       </w:r>
-      <w:commentRangeStart w:id="28"/>
+      <w:commentRangeStart w:id="29"/>
       <w:r>
         <w:t>inverz kinematikai modell</w:t>
       </w:r>
-      <w:commentRangeEnd w:id="28"/>
+      <w:commentRangeEnd w:id="29"/>
       <w:r>
         <w:rPr>
           <w:rStyle w:val="Jegyzethivatkozs"/>
         </w:rPr>
-        <w:commentReference w:id="28"/>
+        <w:commentReference w:id="29"/>
       </w:r>
       <w:r>
         <w:t xml:space="preserve"> felhasznál </w:t>
@@ -7660,7 +7764,7 @@
       <w:pPr>
         <w:pStyle w:val="Kp"/>
       </w:pPr>
-      <w:commentRangeStart w:id="29"/>
+      <w:commentRangeStart w:id="30"/>
       <w:r>
         <w:rPr>
           <w:noProof/>
@@ -7716,7 +7820,7 @@
         </w:drawing>
       </w:r>
     </w:p>
-    <w:bookmarkStart w:id="30" w:name="_Ref103973217"/>
+    <w:bookmarkStart w:id="31" w:name="_Ref103973217"/>
     <w:p>
       <w:pPr>
         <w:pStyle w:val="Kpalrs"/>
@@ -7742,7 +7846,7 @@
       <w:r>
         <w:t>. ábra</w:t>
       </w:r>
-      <w:bookmarkEnd w:id="30"/>
+      <w:bookmarkEnd w:id="31"/>
       <w:r>
         <w:t>: A robot lábának paraméterei oldalnézetből.</w:t>
       </w:r>
@@ -7805,7 +7909,7 @@
         </w:drawing>
       </w:r>
     </w:p>
-    <w:bookmarkStart w:id="31" w:name="_Ref103973225"/>
+    <w:bookmarkStart w:id="32" w:name="_Ref103973225"/>
     <w:p>
       <w:pPr>
         <w:pStyle w:val="Kpalrs"/>
@@ -7831,31 +7935,31 @@
       <w:r>
         <w:t>. ábra</w:t>
       </w:r>
-      <w:bookmarkEnd w:id="31"/>
+      <w:bookmarkEnd w:id="32"/>
       <w:r>
         <w:t>: A robot lábának paraméterei felülnézetből.</w:t>
       </w:r>
-      <w:commentRangeEnd w:id="29"/>
+      <w:commentRangeEnd w:id="30"/>
       <w:r>
         <w:rPr>
           <w:rStyle w:val="Jegyzethivatkozs"/>
           <w:b w:val="0"/>
           <w:bCs w:val="0"/>
         </w:rPr>
-        <w:commentReference w:id="29"/>
+        <w:commentReference w:id="30"/>
       </w:r>
     </w:p>
     <w:p>
       <w:pPr>
         <w:pStyle w:val="Cmsor2"/>
       </w:pPr>
-      <w:bookmarkStart w:id="32" w:name="_Ref103720046"/>
-      <w:bookmarkStart w:id="33" w:name="_Toc103976103"/>
+      <w:bookmarkStart w:id="33" w:name="_Ref103720046"/>
+      <w:bookmarkStart w:id="34" w:name="_Toc103991203"/>
       <w:r>
         <w:t>Nyomtatás</w:t>
       </w:r>
-      <w:bookmarkEnd w:id="32"/>
       <w:bookmarkEnd w:id="33"/>
+      <w:bookmarkEnd w:id="34"/>
     </w:p>
     <w:p>
       <w:r>
@@ -7913,16 +8017,16 @@
         <w:t xml:space="preserve"> pontban írok.</w:t>
       </w:r>
       <w:r>
-        <w:t xml:space="preserve"> Valamint felmerült bennem egy lehetséges összeszerelési probléma</w:t>
-      </w:r>
-      <w:r>
-        <w:t xml:space="preserve">, melyet az </w:t>
+        <w:t xml:space="preserve"> Valamint </w:t>
+      </w:r>
+      <w:r>
+        <w:t xml:space="preserve">leteszteltem egy teljes láb összeszerelését, melyet a </w:t>
       </w:r>
       <w:r>
         <w:fldChar w:fldCharType="begin"/>
       </w:r>
       <w:r>
-        <w:instrText xml:space="preserve"> REF _Ref103792333 \r \h </w:instrText>
+        <w:instrText xml:space="preserve"> REF _Ref103990309 \r \h </w:instrText>
       </w:r>
       <w:r>
         <w:fldChar w:fldCharType="separate"/>
@@ -7934,25 +8038,22 @@
         <w:fldChar w:fldCharType="end"/>
       </w:r>
       <w:r>
-        <w:t xml:space="preserve"> pont</w:t>
-      </w:r>
-      <w:r>
-        <w:t>ban részletezem</w:t>
+        <w:t xml:space="preserve"> pontban részletezem.</w:t>
       </w:r>
     </w:p>
     <w:p>
       <w:pPr>
         <w:pStyle w:val="Cmsor3"/>
       </w:pPr>
-      <w:bookmarkStart w:id="34" w:name="_Ref103973726"/>
-      <w:bookmarkStart w:id="35" w:name="_Ref103973735"/>
-      <w:bookmarkStart w:id="36" w:name="_Toc103976104"/>
+      <w:bookmarkStart w:id="35" w:name="_Ref103973726"/>
+      <w:bookmarkStart w:id="36" w:name="_Ref103973735"/>
+      <w:bookmarkStart w:id="37" w:name="_Toc103991204"/>
       <w:r>
         <w:t>Csavarok tesztelése</w:t>
       </w:r>
-      <w:bookmarkEnd w:id="34"/>
       <w:bookmarkEnd w:id="35"/>
       <w:bookmarkEnd w:id="36"/>
+      <w:bookmarkEnd w:id="37"/>
     </w:p>
     <w:p>
       <w:r>
@@ -8101,7 +8202,7 @@
         </w:drawing>
       </w:r>
     </w:p>
-    <w:bookmarkStart w:id="37" w:name="_Ref103974387"/>
+    <w:bookmarkStart w:id="38" w:name="_Ref103974387"/>
     <w:p>
       <w:pPr>
         <w:pStyle w:val="Kpalrs"/>
@@ -8130,10 +8231,39 @@
       <w:r>
         <w:t>. ábra</w:t>
       </w:r>
-      <w:bookmarkEnd w:id="37"/>
+      <w:bookmarkEnd w:id="38"/>
       <w:r>
         <w:t>: Teszt panel modellje</w:t>
       </w:r>
+      <w:r>
+        <w:t xml:space="preserve"> </w:t>
+      </w:r>
+      <w:sdt>
+        <w:sdtPr>
+          <w:id w:val="2082557978"/>
+          <w:citation/>
+        </w:sdtPr>
+        <w:sdtContent>
+          <w:r>
+            <w:fldChar w:fldCharType="begin"/>
+          </w:r>
+          <w:r>
+            <w:instrText xml:space="preserve"> CITATION Kom21 \l 1038 </w:instrText>
+          </w:r>
+          <w:r>
+            <w:fldChar w:fldCharType="separate"/>
+          </w:r>
+          <w:r>
+            <w:rPr>
+              <w:noProof/>
+            </w:rPr>
+            <w:t>[1]</w:t>
+          </w:r>
+          <w:r>
+            <w:fldChar w:fldCharType="end"/>
+          </w:r>
+        </w:sdtContent>
+      </w:sdt>
     </w:p>
     <w:p>
       <w:pPr>
@@ -8195,6 +8325,7 @@
         </w:drawing>
       </w:r>
     </w:p>
+    <w:bookmarkStart w:id="39" w:name="_Ref103986193"/>
     <w:p>
       <w:pPr>
         <w:pStyle w:val="Kpalrs"/>
@@ -8229,7 +8360,11 @@
         <w:fldChar w:fldCharType="end"/>
       </w:r>
       <w:r>
-        <w:t>. ábra: Panel a tesztelés után</w:t>
+        <w:t>. ábra</w:t>
+      </w:r>
+      <w:bookmarkEnd w:id="39"/>
+      <w:r>
+        <w:t>: Panel a tesztelés után</w:t>
       </w:r>
       <w:r>
         <w:t>.</w:t>
@@ -8311,16 +8446,37 @@
       <w:r>
         <w:t xml:space="preserve"> </w:t>
       </w:r>
-      <w:commentRangeStart w:id="38"/>
-      <w:r>
-        <w:t xml:space="preserve">xy ábra </w:t>
-      </w:r>
-      <w:commentRangeEnd w:id="38"/>
+      <w:r>
+        <w:fldChar w:fldCharType="begin"/>
+      </w:r>
+      <w:r>
+        <w:instrText xml:space="preserve"> REF _Ref103988934 \h </w:instrText>
+      </w:r>
+      <w:r>
+        <w:fldChar w:fldCharType="separate"/>
+      </w:r>
+      <w:r>
+        <w:rPr>
+          <w:noProof/>
+        </w:rPr>
+        <w:t>8</w:t>
+      </w:r>
+      <w:r>
+        <w:t>. ábra</w:t>
+      </w:r>
+      <w:r>
+        <w:fldChar w:fldCharType="end"/>
+      </w:r>
+      <w:commentRangeStart w:id="40"/>
+      <w:r>
+        <w:t xml:space="preserve"> </w:t>
+      </w:r>
+      <w:commentRangeEnd w:id="40"/>
       <w:r>
         <w:rPr>
           <w:rStyle w:val="Jegyzethivatkozs"/>
         </w:rPr>
-        <w:commentReference w:id="38"/>
+        <w:commentReference w:id="40"/>
       </w:r>
       <w:r>
         <w:t>mutat</w:t>
@@ -8329,7 +8485,60 @@
         <w:t xml:space="preserve"> példát.</w:t>
       </w:r>
       <w:r>
-        <w:t xml:space="preserve">, azon helyeken, ahol megoldható volt, én is így alkalmaztam. </w:t>
+        <w:t xml:space="preserve"> A</w:t>
+      </w:r>
+      <w:r>
+        <w:t xml:space="preserve">zon </w:t>
+      </w:r>
+      <w:r>
+        <w:t xml:space="preserve">a </w:t>
+      </w:r>
+      <w:r>
+        <w:t>helyeken, ahol megoldható volt, én is így alkalmaztam</w:t>
+      </w:r>
+      <w:r>
+        <w:t xml:space="preserve"> a rögzítést</w:t>
+      </w:r>
+      <w:r>
+        <w:t>.</w:t>
+      </w:r>
+      <w:r>
+        <w:t xml:space="preserve"> Egyéb esetekben a </w:t>
+      </w:r>
+      <w:r>
+        <w:fldChar w:fldCharType="begin"/>
+      </w:r>
+      <w:r>
+        <w:instrText xml:space="preserve"> REF _Ref103989529 \h </w:instrText>
+      </w:r>
+      <w:r>
+        <w:fldChar w:fldCharType="separate"/>
+      </w:r>
+      <w:r>
+        <w:rPr>
+          <w:noProof/>
+        </w:rPr>
+        <w:t>9</w:t>
+      </w:r>
+      <w:r>
+        <w:t>. ábra</w:t>
+      </w:r>
+      <w:r>
+        <w:fldChar w:fldCharType="end"/>
+      </w:r>
+      <w:r>
+        <w:t xml:space="preserve"> látható </w:t>
+      </w:r>
+      <w:proofErr w:type="spellStart"/>
+      <w:r>
+        <w:t>insertet</w:t>
+      </w:r>
+      <w:proofErr w:type="spellEnd"/>
+      <w:r>
+        <w:t xml:space="preserve"> használtam azzal a különbséggel, hogy a csavart a behelyezés irányából csavartam bele.</w:t>
+      </w:r>
+      <w:r>
+        <w:t xml:space="preserve"> </w:t>
       </w:r>
       <w:r>
         <w:t>További lehetőség a</w:t>
@@ -8353,21 +8562,60 @@
         <w:t>ősebb és biztosabb rögzítést alkotva, mely a tesztek során beigazolódott.</w:t>
       </w:r>
       <w:r>
-        <w:t xml:space="preserve"> A tesztek eredményét az </w:t>
-      </w:r>
-      <w:commentRangeStart w:id="39"/>
-      <w:r>
-        <w:t xml:space="preserve">xy ábra </w:t>
-      </w:r>
-      <w:commentRangeEnd w:id="39"/>
+        <w:t xml:space="preserve"> A tesztek eredményét a</w:t>
+      </w:r>
+      <w:commentRangeStart w:id="41"/>
+      <w:commentRangeEnd w:id="41"/>
       <w:r>
         <w:rPr>
           <w:rStyle w:val="Jegyzethivatkozs"/>
         </w:rPr>
-        <w:commentReference w:id="39"/>
-      </w:r>
-      <w:r>
-        <w:t xml:space="preserve">mutatja, azon esetek, mikor a panel </w:t>
+        <w:commentReference w:id="41"/>
+      </w:r>
+      <w:r>
+        <w:t xml:space="preserve"> </w:t>
+      </w:r>
+      <w:r>
+        <w:fldChar w:fldCharType="begin"/>
+      </w:r>
+      <w:r>
+        <w:instrText xml:space="preserve"> REF _Ref103986193 \h </w:instrText>
+      </w:r>
+      <w:r>
+        <w:fldChar w:fldCharType="separate"/>
+      </w:r>
+      <w:r>
+        <w:rPr>
+          <w:noProof/>
+        </w:rPr>
+        <w:t>7</w:t>
+      </w:r>
+      <w:r>
+        <w:t>. ábra</w:t>
+      </w:r>
+      <w:r>
+        <w:fldChar w:fldCharType="end"/>
+      </w:r>
+      <w:r>
+        <w:t xml:space="preserve"> </w:t>
+      </w:r>
+      <w:r>
+        <w:t>mutat</w:t>
+      </w:r>
+      <w:r>
+        <w:t>om</w:t>
+      </w:r>
+      <w:r>
+        <w:t xml:space="preserve"> be.</w:t>
+      </w:r>
+      <w:r>
+        <w:t xml:space="preserve"> </w:t>
+      </w:r>
+      <w:r>
+        <w:t>A</w:t>
+      </w:r>
+      <w:r>
+        <w:t xml:space="preserve">zon esetek, mikor a panel </w:t>
       </w:r>
       <w:r>
         <w:t>belülről tört ki és felpúposodott azok az esetek mikor melegítést is alkalmaztam.</w:t>
@@ -8375,109 +8623,383 @@
       <w:r>
         <w:t xml:space="preserve"> </w:t>
       </w:r>
-    </w:p>
-    <w:p>
-      <w:r>
-        <w:t>Az erősebb rögzítés</w:t>
-      </w:r>
-      <w:r>
-        <w:t>i lehetőséget</w:t>
-      </w:r>
+      <w:r>
+        <w:t xml:space="preserve">Ezekben az esetekben igen látványos volt, hogy az anyag egyben szakadt ki a betéttel együtt </w:t>
+      </w:r>
+      <w:r>
+        <w:t>és a réteghatárokon tört szét.</w:t>
+      </w:r>
+    </w:p>
+    <w:p>
+      <w:pPr>
+        <w:ind w:firstLine="0"/>
+        <w:sectPr>
+          <w:type w:val="continuous"/>
+          <w:pgSz w:w="11907" w:h="16840" w:code="9"/>
+          <w:pgMar w:top="1418" w:right="1418" w:bottom="1418" w:left="1418" w:header="709" w:footer="709" w:gutter="567"/>
+          <w:cols w:space="708"/>
+          <w:titlePg/>
+          <w:docGrid w:linePitch="360"/>
+        </w:sectPr>
+      </w:pPr>
+    </w:p>
+    <w:p>
+      <w:pPr>
+        <w:pStyle w:val="Kp"/>
+        <w:spacing w:before="0"/>
+      </w:pPr>
+      <w:r>
+        <w:lastRenderedPageBreak/>
+        <w:drawing>
+          <wp:inline distT="0" distB="0" distL="0" distR="0" wp14:anchorId="6669D05C" wp14:editId="78CA98F2">
+            <wp:extent cx="1752533" cy="1440000"/>
+            <wp:effectExtent l="0" t="0" r="635" b="8255"/>
+            <wp:docPr id="12" name="Kép 12"/>
+            <wp:cNvGraphicFramePr>
+              <a:graphicFrameLocks xmlns:a="http://schemas.openxmlformats.org/drawingml/2006/main" noChangeAspect="1"/>
+            </wp:cNvGraphicFramePr>
+            <a:graphic xmlns:a="http://schemas.openxmlformats.org/drawingml/2006/main">
+              <a:graphicData uri="http://schemas.openxmlformats.org/drawingml/2006/picture">
+                <pic:pic xmlns:pic="http://schemas.openxmlformats.org/drawingml/2006/picture">
+                  <pic:nvPicPr>
+                    <pic:cNvPr id="0" name="Picture 5"/>
+                    <pic:cNvPicPr>
+                      <a:picLocks noChangeAspect="1" noChangeArrowheads="1"/>
+                    </pic:cNvPicPr>
+                  </pic:nvPicPr>
+                  <pic:blipFill>
+                    <a:blip r:embed="rId23">
+                      <a:extLst>
+                        <a:ext uri="{28A0092B-C50C-407E-A947-70E740481C1C}">
+                          <a14:useLocalDpi xmlns:a14="http://schemas.microsoft.com/office/drawing/2010/main" val="0"/>
+                        </a:ext>
+                      </a:extLst>
+                    </a:blip>
+                    <a:srcRect/>
+                    <a:stretch>
+                      <a:fillRect/>
+                    </a:stretch>
+                  </pic:blipFill>
+                  <pic:spPr bwMode="auto">
+                    <a:xfrm>
+                      <a:off x="0" y="0"/>
+                      <a:ext cx="1752533" cy="1440000"/>
+                    </a:xfrm>
+                    <a:prstGeom prst="rect">
+                      <a:avLst/>
+                    </a:prstGeom>
+                    <a:noFill/>
+                    <a:ln>
+                      <a:noFill/>
+                    </a:ln>
+                  </pic:spPr>
+                </pic:pic>
+              </a:graphicData>
+            </a:graphic>
+          </wp:inline>
+        </w:drawing>
+      </w:r>
+    </w:p>
+    <w:bookmarkStart w:id="42" w:name="_Ref103988934"/>
+    <w:p>
+      <w:pPr>
+        <w:pStyle w:val="Kpalrs"/>
+      </w:pPr>
+      <w:r>
+        <w:fldChar w:fldCharType="begin"/>
+      </w:r>
+      <w:r>
+        <w:instrText xml:space="preserve"> SEQ ábra \* ARABIC </w:instrText>
+      </w:r>
+      <w:r>
+        <w:fldChar w:fldCharType="separate"/>
+      </w:r>
+      <w:r>
+        <w:rPr>
+          <w:noProof/>
+        </w:rPr>
+        <w:t>8</w:t>
+      </w:r>
+      <w:r>
+        <w:fldChar w:fldCharType="end"/>
+      </w:r>
+      <w:r>
+        <w:t>. ábra</w:t>
+      </w:r>
+      <w:bookmarkEnd w:id="42"/>
+      <w:r>
+        <w:t xml:space="preserve">: Peremmel rendelkező </w:t>
+      </w:r>
+      <w:proofErr w:type="spellStart"/>
+      <w:r>
+        <w:t>insert</w:t>
+      </w:r>
+      <w:proofErr w:type="spellEnd"/>
       <w:r>
         <w:t xml:space="preserve"> </w:t>
       </w:r>
-      <w:r>
-        <w:t>végül</w:t>
-      </w:r>
-      <w:r>
-        <w:t xml:space="preserve"> nem alkalmaztam a végleges megoldásban</w:t>
-      </w:r>
-      <w:r>
-        <w:t xml:space="preserve">, </w:t>
-      </w:r>
-      <w:r>
-        <w:t>mert a melegítés hatására megolvadt műanyag az esetleges oldal irányú erőkkel szemben nem tartotta a betétet, ezért a folyamat közben eldőlt</w:t>
-      </w:r>
-      <w:r>
-        <w:t xml:space="preserve"> az alkatrész</w:t>
+      <w:sdt>
+        <w:sdtPr>
+          <w:id w:val="-355120949"/>
+          <w:citation/>
+        </w:sdtPr>
+        <w:sdtContent>
+          <w:r>
+            <w:fldChar w:fldCharType="begin"/>
+          </w:r>
+          <w:r>
+            <w:instrText xml:space="preserve"> CITATION Tap22 \l 1038 </w:instrText>
+          </w:r>
+          <w:r>
+            <w:fldChar w:fldCharType="separate"/>
+          </w:r>
+          <w:r>
+            <w:rPr>
+              <w:noProof/>
+            </w:rPr>
+            <w:t>[6]</w:t>
+          </w:r>
+          <w:r>
+            <w:fldChar w:fldCharType="end"/>
+          </w:r>
+        </w:sdtContent>
+      </w:sdt>
+    </w:p>
+    <w:p>
+      <w:pPr>
+        <w:pStyle w:val="Kp"/>
+        <w:spacing w:before="0"/>
+      </w:pPr>
+      <w:r>
+        <w:drawing>
+          <wp:inline distT="0" distB="0" distL="0" distR="0" wp14:anchorId="70984221" wp14:editId="13E90410">
+            <wp:extent cx="1767467" cy="1440000"/>
+            <wp:effectExtent l="0" t="0" r="4445" b="8255"/>
+            <wp:docPr id="11" name="Kép 11"/>
+            <wp:cNvGraphicFramePr>
+              <a:graphicFrameLocks xmlns:a="http://schemas.openxmlformats.org/drawingml/2006/main" noChangeAspect="1"/>
+            </wp:cNvGraphicFramePr>
+            <a:graphic xmlns:a="http://schemas.openxmlformats.org/drawingml/2006/main">
+              <a:graphicData uri="http://schemas.openxmlformats.org/drawingml/2006/picture">
+                <pic:pic xmlns:pic="http://schemas.openxmlformats.org/drawingml/2006/picture">
+                  <pic:nvPicPr>
+                    <pic:cNvPr id="0" name="Picture 4"/>
+                    <pic:cNvPicPr>
+                      <a:picLocks noChangeAspect="1" noChangeArrowheads="1"/>
+                    </pic:cNvPicPr>
+                  </pic:nvPicPr>
+                  <pic:blipFill>
+                    <a:blip r:embed="rId24">
+                      <a:extLst>
+                        <a:ext uri="{28A0092B-C50C-407E-A947-70E740481C1C}">
+                          <a14:useLocalDpi xmlns:a14="http://schemas.microsoft.com/office/drawing/2010/main" val="0"/>
+                        </a:ext>
+                      </a:extLst>
+                    </a:blip>
+                    <a:srcRect/>
+                    <a:stretch>
+                      <a:fillRect/>
+                    </a:stretch>
+                  </pic:blipFill>
+                  <pic:spPr bwMode="auto">
+                    <a:xfrm>
+                      <a:off x="0" y="0"/>
+                      <a:ext cx="1767467" cy="1440000"/>
+                    </a:xfrm>
+                    <a:prstGeom prst="rect">
+                      <a:avLst/>
+                    </a:prstGeom>
+                    <a:noFill/>
+                    <a:ln>
+                      <a:noFill/>
+                    </a:ln>
+                  </pic:spPr>
+                </pic:pic>
+              </a:graphicData>
+            </a:graphic>
+          </wp:inline>
+        </w:drawing>
+      </w:r>
+    </w:p>
+    <w:bookmarkStart w:id="43" w:name="_Ref103989529"/>
+    <w:p>
+      <w:pPr>
+        <w:pStyle w:val="Kpalrs"/>
+      </w:pPr>
+      <w:r>
+        <w:fldChar w:fldCharType="begin"/>
+      </w:r>
+      <w:r>
+        <w:instrText xml:space="preserve"> SEQ ábra \* ARABIC </w:instrText>
+      </w:r>
+      <w:r>
+        <w:fldChar w:fldCharType="separate"/>
+      </w:r>
+      <w:r>
+        <w:rPr>
+          <w:noProof/>
+        </w:rPr>
+        <w:t>9</w:t>
+      </w:r>
+      <w:r>
+        <w:fldChar w:fldCharType="end"/>
+      </w:r>
+      <w:r>
+        <w:t>. ábra</w:t>
+      </w:r>
+      <w:bookmarkEnd w:id="43"/>
+      <w:r>
+        <w:t xml:space="preserve">: Perem nélküli </w:t>
+      </w:r>
+      <w:proofErr w:type="spellStart"/>
+      <w:r>
+        <w:t>insert</w:t>
+      </w:r>
+      <w:proofErr w:type="spellEnd"/>
+      <w:r>
+        <w:t xml:space="preserve"> </w:t>
+      </w:r>
+      <w:sdt>
+        <w:sdtPr>
+          <w:id w:val="-804386363"/>
+          <w:citation/>
+        </w:sdtPr>
+        <w:sdtContent>
+          <w:r>
+            <w:fldChar w:fldCharType="begin"/>
+          </w:r>
+          <w:r>
+            <w:instrText xml:space="preserve"> CITATION Tap22 \l 1038 </w:instrText>
+          </w:r>
+          <w:r>
+            <w:fldChar w:fldCharType="separate"/>
+          </w:r>
+          <w:r>
+            <w:rPr>
+              <w:noProof/>
+            </w:rPr>
+            <w:t>[6]</w:t>
+          </w:r>
+          <w:r>
+            <w:fldChar w:fldCharType="end"/>
+          </w:r>
+        </w:sdtContent>
+      </w:sdt>
+    </w:p>
+    <w:p>
+      <w:pPr>
+        <w:ind w:firstLine="0"/>
+        <w:sectPr>
+          <w:type w:val="continuous"/>
+          <w:pgSz w:w="11907" w:h="16840" w:code="9"/>
+          <w:pgMar w:top="1418" w:right="1418" w:bottom="1418" w:left="1418" w:header="709" w:footer="709" w:gutter="567"/>
+          <w:cols w:num="2" w:space="708"/>
+          <w:titlePg/>
+          <w:docGrid w:linePitch="360"/>
+        </w:sectPr>
+      </w:pPr>
+    </w:p>
+    <w:p>
+      <w:r>
+        <w:t>Az erősebb rögzítési lehetőséget végül nem alkalmaztam a végleges megoldásban, mert a melegítés hatására túlzottan megolvadt műanyag az esetleges oldal irányú erőkkel szemben nem tartotta a betétet, ezért a folyamat közben eldőlt az alkatrész.</w:t>
+      </w:r>
+      <w:r>
+        <w:t xml:space="preserve"> </w:t>
+      </w:r>
+      <w:r>
+        <w:t>Így nem tudtam minden esetben biztosítani a pontos behelyezést és a melegítés nélküli változat is megfelelő tartóerővel rendelkezett.</w:t>
+      </w:r>
+    </w:p>
+    <w:p>
+      <w:pPr>
+        <w:pStyle w:val="Cmsor3"/>
+      </w:pPr>
+      <w:bookmarkStart w:id="44" w:name="_Ref103990309"/>
+      <w:bookmarkStart w:id="45" w:name="_Toc103991205"/>
+      <w:r>
+        <w:t xml:space="preserve">Alkatrész </w:t>
+      </w:r>
+      <w:r>
+        <w:t>újra tervezés</w:t>
+      </w:r>
+      <w:bookmarkEnd w:id="44"/>
+      <w:bookmarkEnd w:id="45"/>
+    </w:p>
+    <w:p>
+      <w:r>
+        <w:t xml:space="preserve">A robot alkatrészeinek végleges </w:t>
+      </w:r>
+      <w:r>
+        <w:t>elkészítése</w:t>
+      </w:r>
+      <w:r>
+        <w:t xml:space="preserve"> elött </w:t>
+      </w:r>
+      <w:r>
+        <w:t>kinyomtatásra került</w:t>
+      </w:r>
+      <w:r>
+        <w:t xml:space="preserve"> egy lábnyi alkatrész, tesztelés céljából. </w:t>
+      </w:r>
+      <w:r>
+        <w:t xml:space="preserve">A teszt alkatrészek összeszerelése során egy fő probléma lépett fel, </w:t>
+      </w:r>
+      <w:r>
+        <w:t>melyre előzetesen számítottam.</w:t>
+      </w:r>
+      <w:r>
+        <w:t xml:space="preserve"> </w:t>
+      </w:r>
+      <w:r>
+        <w:t>A lábak csuklói</w:t>
+      </w:r>
+      <w:r>
+        <w:t xml:space="preserve">nak összeszerelésekor </w:t>
+      </w:r>
+      <w:r>
+        <w:t xml:space="preserve">a </w:t>
+      </w:r>
+      <w:r>
+        <w:fldChar w:fldCharType="begin"/>
+      </w:r>
+      <w:r>
+        <w:instrText xml:space="preserve"> REF _Ref103802165 \h </w:instrText>
+      </w:r>
+      <w:r>
+        <w:fldChar w:fldCharType="separate"/>
+      </w:r>
+      <w:r>
+        <w:rPr>
+          <w:noProof/>
+        </w:rPr>
+        <w:t>10</w:t>
+      </w:r>
+      <w:r>
+        <w:t>. ábra</w:t>
+      </w:r>
+      <w:r>
+        <w:fldChar w:fldCharType="end"/>
+      </w:r>
+      <w:r>
+        <w:t xml:space="preserve"> látható elem két szárát túlzottan szét kellet feszíteni</w:t>
       </w:r>
       <w:r>
         <w:t>.</w:t>
       </w:r>
       <w:r>
-        <w:t xml:space="preserve"> Így nem tudtam minden esetben biztosítani a pontos behelyezést és a melegítés nélküli változat is megfelelő</w:t>
-      </w:r>
-      <w:r>
-        <w:t xml:space="preserve"> tartóerővel rendelkezett.</w:t>
-      </w:r>
-    </w:p>
-    <w:p>
-      <w:pPr>
-        <w:pStyle w:val="Cmsor3"/>
-      </w:pPr>
-      <w:bookmarkStart w:id="40" w:name="_Ref103792333"/>
-      <w:bookmarkStart w:id="41" w:name="_Toc103976105"/>
-      <w:r>
-        <w:lastRenderedPageBreak/>
-        <w:t xml:space="preserve">Összeszerelési </w:t>
-      </w:r>
-      <w:r>
-        <w:t>újra tervezések</w:t>
-      </w:r>
-      <w:bookmarkEnd w:id="40"/>
-      <w:bookmarkEnd w:id="41"/>
-    </w:p>
-    <w:p>
-      <w:r>
-        <w:t>A robot alkatrészeinek végleges nyomtatása elött készült</w:t>
-      </w:r>
-      <w:r>
-        <w:t xml:space="preserve"> egy lábnyi alkatrész, tesztelés céljából. </w:t>
-      </w:r>
-      <w:r>
-        <w:t xml:space="preserve">A teszt alkatrészek összeszerelése során egy fő probléma lépett fel, </w:t>
-      </w:r>
-      <w:r>
-        <w:t>melyre előzetesen számítottam.</w:t>
-      </w:r>
-      <w:r>
         <w:t xml:space="preserve"> </w:t>
       </w:r>
       <w:r>
-        <w:t>A lábak csuklói</w:t>
-      </w:r>
-      <w:r>
-        <w:t xml:space="preserve">nak összeszerelésekor </w:t>
-      </w:r>
-      <w:r>
-        <w:t xml:space="preserve">a </w:t>
-      </w:r>
-      <w:r>
-        <w:fldChar w:fldCharType="begin"/>
-      </w:r>
-      <w:r>
-        <w:instrText xml:space="preserve"> REF _Ref103802165 \h </w:instrText>
-      </w:r>
-      <w:r>
-        <w:fldChar w:fldCharType="separate"/>
-      </w:r>
-      <w:r>
-        <w:rPr>
-          <w:noProof/>
-        </w:rPr>
-        <w:t>8</w:t>
-      </w:r>
-      <w:r>
-        <w:t>. ábra</w:t>
-      </w:r>
-      <w:r>
-        <w:fldChar w:fldCharType="end"/>
-      </w:r>
-      <w:r>
-        <w:t xml:space="preserve"> látható elem két szárát túlzottan szét kellet feszíteni, ezért a végleges </w:t>
+        <w:t>A</w:t>
+      </w:r>
+      <w:r>
+        <w:t xml:space="preserve"> végleges </w:t>
       </w:r>
       <w:r>
         <w:t>tervhez a képen is látható bevágást adtam</w:t>
+      </w:r>
+      <w:r>
+        <w:t>, az összeszerelés megkönnyítése érdekében</w:t>
       </w:r>
       <w:r>
         <w:t xml:space="preserve">. A bevágás mellett megnagyobbítottam a távolságot a két szár között ezzel is elősegítve az összeszerelést, ez </w:t>
@@ -8515,7 +9037,7 @@
                     </pic:cNvPicPr>
                   </pic:nvPicPr>
                   <pic:blipFill>
-                    <a:blip r:embed="rId23" cstate="print">
+                    <a:blip r:embed="rId25" cstate="print">
                       <a:extLst>
                         <a:ext uri="{28A0092B-C50C-407E-A947-70E740481C1C}">
                           <a14:useLocalDpi xmlns:a14="http://schemas.microsoft.com/office/drawing/2010/main" val="0"/>
@@ -8547,7 +9069,7 @@
         </w:drawing>
       </w:r>
     </w:p>
-    <w:bookmarkStart w:id="42" w:name="_Ref103802165"/>
+    <w:bookmarkStart w:id="46" w:name="_Ref103802165"/>
     <w:p>
       <w:pPr>
         <w:pStyle w:val="Kpalrs"/>
@@ -8565,7 +9087,7 @@
         <w:rPr>
           <w:noProof/>
         </w:rPr>
-        <w:t>8</w:t>
+        <w:t>10</w:t>
       </w:r>
       <w:r>
         <w:fldChar w:fldCharType="end"/>
@@ -8573,29 +9095,16 @@
       <w:r>
         <w:t>. ábra</w:t>
       </w:r>
-      <w:bookmarkEnd w:id="42"/>
+      <w:bookmarkEnd w:id="46"/>
       <w:r>
         <w:t>: A könnyebb összeszerelhetőség kedvéért bevágás a robot csuklóin.</w:t>
       </w:r>
     </w:p>
     <w:p>
       <w:pPr>
-        <w:pStyle w:val="Cmsor2"/>
-      </w:pPr>
-      <w:bookmarkStart w:id="43" w:name="_Ref103962876"/>
-      <w:bookmarkStart w:id="44" w:name="_Toc103976106"/>
-      <w:r>
-        <w:t>Összeszerelés és kalibrálás</w:t>
-      </w:r>
-      <w:bookmarkEnd w:id="43"/>
-      <w:bookmarkEnd w:id="44"/>
-    </w:p>
-    <w:p/>
-    <w:p>
-      <w:pPr>
         <w:pStyle w:val="Cmsor1"/>
       </w:pPr>
-      <w:bookmarkStart w:id="45" w:name="_Toc103976107"/>
+      <w:bookmarkStart w:id="47" w:name="_Toc103991206"/>
       <w:proofErr w:type="spellStart"/>
       <w:r>
         <w:lastRenderedPageBreak/>
@@ -8608,7 +9117,7 @@
       <w:r>
         <w:t>árási algoritmus</w:t>
       </w:r>
-      <w:bookmarkEnd w:id="45"/>
+      <w:bookmarkEnd w:id="47"/>
     </w:p>
     <w:p>
       <w:r>
@@ -8624,7 +9133,7 @@
         <w:t xml:space="preserve"> kell megvalósítani. Gondoljunk csak a hangyák és pókok mozgására, melyek igen kaotikusnak tűnnek</w:t>
       </w:r>
       <w:r>
-        <w:t xml:space="preserve">, nehéz megállapítani hogyan mozognak. Azonmban kicsit jobban megvizsgálva </w:t>
+        <w:t xml:space="preserve">, nehéz megállapítani hogyan mozognak. Azonban kicsit jobban megvizsgálva </w:t>
       </w:r>
       <w:r>
         <w:t xml:space="preserve">elsődleges becslésként </w:t>
@@ -8771,16 +9280,16 @@
       <w:r>
         <w:t xml:space="preserve"> </w:t>
       </w:r>
-      <w:commentRangeStart w:id="46"/>
+      <w:commentRangeStart w:id="48"/>
       <w:r>
         <w:t>ROS</w:t>
       </w:r>
-      <w:commentRangeEnd w:id="46"/>
+      <w:commentRangeEnd w:id="48"/>
       <w:r>
         <w:rPr>
           <w:rStyle w:val="Jegyzethivatkozs"/>
         </w:rPr>
-        <w:commentReference w:id="46"/>
+        <w:commentReference w:id="48"/>
       </w:r>
       <w:r>
         <w:t xml:space="preserve"> </w:t>
@@ -8806,7 +9315,7 @@
       <w:r>
         <w:t xml:space="preserve">, melyre az </w:t>
       </w:r>
-      <w:commentRangeStart w:id="47"/>
+      <w:commentRangeStart w:id="49"/>
       <w:r>
         <w:rPr>
           <w:color w:val="FF0000"/>
@@ -8816,12 +9325,12 @@
       <w:r>
         <w:t xml:space="preserve"> </w:t>
       </w:r>
-      <w:commentRangeEnd w:id="47"/>
+      <w:commentRangeEnd w:id="49"/>
       <w:r>
         <w:rPr>
           <w:rStyle w:val="Jegyzethivatkozs"/>
         </w:rPr>
-        <w:commentReference w:id="47"/>
+        <w:commentReference w:id="49"/>
       </w:r>
       <w:r>
         <w:t>pontban térek ki részletesebben</w:t>
@@ -8829,7 +9338,7 @@
       <w:r>
         <w:t xml:space="preserve">. </w:t>
       </w:r>
-      <w:commentRangeStart w:id="48"/>
+      <w:commentRangeStart w:id="50"/>
       <w:r>
         <w:t xml:space="preserve">A </w:t>
       </w:r>
@@ -8851,14 +9360,14 @@
       <w:r>
         <w:t xml:space="preserve"> </w:t>
       </w:r>
-      <w:commentRangeEnd w:id="48"/>
+      <w:commentRangeEnd w:id="50"/>
       <w:r>
         <w:rPr>
           <w:rStyle w:val="Jegyzethivatkozs"/>
         </w:rPr>
-        <w:commentReference w:id="48"/>
-      </w:r>
-      <w:commentRangeStart w:id="49"/>
+        <w:commentReference w:id="50"/>
+      </w:r>
+      <w:commentRangeStart w:id="51"/>
       <w:r>
         <w:t>Algoritmusom több különálló részre bontható,</w:t>
       </w:r>
@@ -8904,29 +9413,29 @@
       <w:r>
         <w:t xml:space="preserve"> </w:t>
       </w:r>
-      <w:commentRangeEnd w:id="49"/>
+      <w:commentRangeEnd w:id="51"/>
       <w:r>
         <w:rPr>
           <w:rStyle w:val="Jegyzethivatkozs"/>
         </w:rPr>
-        <w:commentReference w:id="49"/>
+        <w:commentReference w:id="51"/>
       </w:r>
     </w:p>
     <w:p>
       <w:pPr>
         <w:pStyle w:val="Cmsor2"/>
       </w:pPr>
-      <w:bookmarkStart w:id="50" w:name="_Toc103976108"/>
+      <w:bookmarkStart w:id="52" w:name="_Toc103991207"/>
       <w:r>
         <w:t xml:space="preserve">Láb elérési </w:t>
       </w:r>
       <w:r>
         <w:t>tartománya</w:t>
       </w:r>
-      <w:bookmarkEnd w:id="50"/>
-    </w:p>
-    <w:p>
-      <w:commentRangeStart w:id="51"/>
+      <w:bookmarkEnd w:id="52"/>
+    </w:p>
+    <w:p>
+      <w:commentRangeStart w:id="53"/>
       <w:r>
         <w:t xml:space="preserve">A mozgási algoritmus </w:t>
       </w:r>
@@ -8999,16 +9508,16 @@
       <w:r>
         <w:fldChar w:fldCharType="end"/>
       </w:r>
-      <w:commentRangeStart w:id="52"/>
+      <w:commentRangeStart w:id="54"/>
       <w:r>
         <w:t xml:space="preserve"> </w:t>
       </w:r>
-      <w:commentRangeEnd w:id="52"/>
+      <w:commentRangeEnd w:id="54"/>
       <w:r>
         <w:rPr>
           <w:rStyle w:val="Jegyzethivatkozs"/>
         </w:rPr>
-        <w:commentReference w:id="52"/>
+        <w:commentReference w:id="54"/>
       </w:r>
       <w:r>
         <w:t>fejezetben</w:t>
@@ -9037,32 +9546,32 @@
       <w:r>
         <w:t xml:space="preserve"> fejezetben térek ki bővebben.</w:t>
       </w:r>
-      <w:commentRangeEnd w:id="51"/>
+      <w:commentRangeEnd w:id="53"/>
       <w:r>
         <w:rPr>
           <w:rStyle w:val="Jegyzethivatkozs"/>
         </w:rPr>
-        <w:commentReference w:id="51"/>
+        <w:commentReference w:id="53"/>
       </w:r>
     </w:p>
     <w:p>
       <w:pPr>
         <w:pStyle w:val="Cmsor3"/>
       </w:pPr>
-      <w:bookmarkStart w:id="53" w:name="_Az_elérési_tartomány"/>
-      <w:bookmarkStart w:id="54" w:name="_Ref103162995"/>
-      <w:bookmarkStart w:id="55" w:name="_Ref103164328"/>
-      <w:bookmarkStart w:id="56" w:name="_Toc103976109"/>
-      <w:bookmarkEnd w:id="53"/>
+      <w:bookmarkStart w:id="55" w:name="_Az_elérési_tartomány"/>
+      <w:bookmarkStart w:id="56" w:name="_Ref103162995"/>
+      <w:bookmarkStart w:id="57" w:name="_Ref103164328"/>
+      <w:bookmarkStart w:id="58" w:name="_Toc103991208"/>
+      <w:bookmarkEnd w:id="55"/>
       <w:r>
         <w:t>Az elérési tartomány</w:t>
       </w:r>
-      <w:bookmarkEnd w:id="54"/>
-      <w:bookmarkEnd w:id="55"/>
       <w:bookmarkEnd w:id="56"/>
-    </w:p>
-    <w:p>
-      <w:commentRangeStart w:id="57"/>
+      <w:bookmarkEnd w:id="57"/>
+      <w:bookmarkEnd w:id="58"/>
+    </w:p>
+    <w:p>
+      <w:commentRangeStart w:id="59"/>
       <w:r>
         <w:t>A továbbiakban bemutatom egy láb elérési tartományának felépítését</w:t>
       </w:r>
@@ -9081,7 +9590,7 @@
       <w:r>
         <w:t xml:space="preserve"> A robot koordináta rendszere úgy épül fel, hogy a robot testének középpontja az origó és a négy láb a négy síknegyeden helyezkedik el. </w:t>
       </w:r>
-      <w:commentRangeStart w:id="58"/>
+      <w:commentRangeStart w:id="60"/>
       <w:r>
         <w:t xml:space="preserve">A robot </w:t>
       </w:r>
@@ -9091,19 +9600,19 @@
       <w:r>
         <w:t xml:space="preserve"> Az y tengely mentén a robot hasmagassága állítható.</w:t>
       </w:r>
-      <w:commentRangeEnd w:id="57"/>
+      <w:commentRangeEnd w:id="59"/>
       <w:r>
         <w:rPr>
           <w:rStyle w:val="Jegyzethivatkozs"/>
         </w:rPr>
-        <w:commentReference w:id="57"/>
-      </w:r>
-      <w:commentRangeEnd w:id="58"/>
+        <w:commentReference w:id="59"/>
+      </w:r>
+      <w:commentRangeEnd w:id="60"/>
       <w:r>
         <w:rPr>
           <w:rStyle w:val="Jegyzethivatkozs"/>
         </w:rPr>
-        <w:commentReference w:id="58"/>
+        <w:commentReference w:id="60"/>
       </w:r>
     </w:p>
     <w:p>
@@ -9164,19 +9673,19 @@
       <w:r>
         <w:t xml:space="preserve"> számolható ki. A körszelet nagyságát tovább korlátozza az első forgó pontba épített </w:t>
       </w:r>
-      <w:commentRangeStart w:id="59"/>
+      <w:commentRangeStart w:id="61"/>
       <w:r>
         <w:t>szervo forgási korlátja, mely</w:t>
       </w:r>
       <w:r>
         <w:t>nek teljes tartománya ugyan 145° viszont a tipikus használati tartománya csak 90° fok így én az utóbbi értéket használtam fel.</w:t>
       </w:r>
-      <w:commentRangeEnd w:id="59"/>
+      <w:commentRangeEnd w:id="61"/>
       <w:r>
         <w:rPr>
           <w:rStyle w:val="Jegyzethivatkozs"/>
         </w:rPr>
-        <w:commentReference w:id="59"/>
+        <w:commentReference w:id="61"/>
       </w:r>
       <w:r>
         <w:t xml:space="preserve"> Egy láb elérési tartományát tovább szűkíti az, hogy a </w:t>
@@ -9238,11 +9747,11 @@
       <w:pPr>
         <w:pStyle w:val="Cmsor3"/>
       </w:pPr>
-      <w:bookmarkStart w:id="60" w:name="_Toc103976110"/>
+      <w:bookmarkStart w:id="62" w:name="_Toc103991209"/>
       <w:r>
         <w:t>Láb pályája</w:t>
       </w:r>
-      <w:bookmarkEnd w:id="60"/>
+      <w:bookmarkEnd w:id="62"/>
     </w:p>
     <w:p>
       <w:r>
@@ -9301,13 +9810,13 @@
       <w:pPr>
         <w:pStyle w:val="Cmsor3"/>
       </w:pPr>
-      <w:bookmarkStart w:id="61" w:name="_Ref103208144"/>
-      <w:bookmarkStart w:id="62" w:name="_Toc103976111"/>
+      <w:bookmarkStart w:id="63" w:name="_Ref103208144"/>
+      <w:bookmarkStart w:id="64" w:name="_Toc103991210"/>
       <w:r>
         <w:t>Elérési tartomány középpontja</w:t>
       </w:r>
-      <w:bookmarkEnd w:id="61"/>
-      <w:bookmarkEnd w:id="62"/>
+      <w:bookmarkEnd w:id="63"/>
+      <w:bookmarkEnd w:id="64"/>
     </w:p>
     <w:p>
       <w:r>
@@ -9443,23 +9952,23 @@
           <w:color w:val="FF0000"/>
         </w:rPr>
       </w:pPr>
-      <w:commentRangeStart w:id="63"/>
+      <w:commentRangeStart w:id="65"/>
       <w:r>
         <w:rPr>
           <w:color w:val="FF0000"/>
         </w:rPr>
         <w:t>képletet beszúrni erről</w:t>
       </w:r>
-      <w:commentRangeEnd w:id="63"/>
+      <w:commentRangeEnd w:id="65"/>
       <w:r>
         <w:rPr>
           <w:rStyle w:val="Jegyzethivatkozs"/>
         </w:rPr>
-        <w:commentReference w:id="63"/>
-      </w:r>
-    </w:p>
-    <w:p>
-      <w:commentRangeStart w:id="64"/>
+        <w:commentReference w:id="65"/>
+      </w:r>
+    </w:p>
+    <w:p>
+      <w:commentRangeStart w:id="66"/>
       <w:r>
         <w:t xml:space="preserve">A </w:t>
       </w:r>
@@ -9498,27 +10007,27 @@
       <w:r>
         <w:t>. A járási algoritmus befejezésekor keletkezik olyan pont, mely ebben a középpontban van.</w:t>
       </w:r>
-      <w:commentRangeEnd w:id="64"/>
+      <w:commentRangeEnd w:id="66"/>
       <w:r>
         <w:rPr>
           <w:rStyle w:val="Jegyzethivatkozs"/>
         </w:rPr>
-        <w:commentReference w:id="64"/>
+        <w:commentReference w:id="66"/>
       </w:r>
     </w:p>
     <w:p>
       <w:pPr>
         <w:pStyle w:val="Cmsor3"/>
       </w:pPr>
-      <w:bookmarkStart w:id="65" w:name="_Ref103164340"/>
-      <w:bookmarkStart w:id="66" w:name="_Toc103976112"/>
-      <w:commentRangeStart w:id="67"/>
+      <w:bookmarkStart w:id="67" w:name="_Ref103164340"/>
+      <w:bookmarkStart w:id="68" w:name="_Toc103991211"/>
+      <w:commentRangeStart w:id="69"/>
       <w:r>
         <w:lastRenderedPageBreak/>
         <w:t>Az elérési tartomány továbbfejlesztése</w:t>
       </w:r>
-      <w:bookmarkEnd w:id="65"/>
-      <w:commentRangeEnd w:id="67"/>
+      <w:bookmarkEnd w:id="67"/>
+      <w:commentRangeEnd w:id="69"/>
       <w:r>
         <w:rPr>
           <w:rStyle w:val="Jegyzethivatkozs"/>
@@ -9526,76 +10035,76 @@
           <w:b w:val="0"/>
           <w:bCs w:val="0"/>
         </w:rPr>
-        <w:commentReference w:id="67"/>
-      </w:r>
-      <w:bookmarkEnd w:id="66"/>
+        <w:commentReference w:id="69"/>
+      </w:r>
+      <w:bookmarkEnd w:id="68"/>
     </w:p>
     <w:p/>
     <w:p>
       <w:pPr>
         <w:pStyle w:val="Cmsor2"/>
       </w:pPr>
-      <w:bookmarkStart w:id="68" w:name="_Ref103208882"/>
-      <w:bookmarkStart w:id="69" w:name="_Ref103257635"/>
-      <w:bookmarkStart w:id="70" w:name="_Ref103453417"/>
-      <w:bookmarkStart w:id="71" w:name="_Toc103976113"/>
+      <w:bookmarkStart w:id="70" w:name="_Ref103208882"/>
+      <w:bookmarkStart w:id="71" w:name="_Ref103257635"/>
+      <w:bookmarkStart w:id="72" w:name="_Ref103453417"/>
+      <w:bookmarkStart w:id="73" w:name="_Toc103991212"/>
       <w:r>
         <w:t>Maximális</w:t>
       </w:r>
       <w:r>
         <w:t xml:space="preserve"> lépéstávolság</w:t>
       </w:r>
-      <w:bookmarkEnd w:id="68"/>
-      <w:bookmarkEnd w:id="69"/>
       <w:bookmarkEnd w:id="70"/>
       <w:bookmarkEnd w:id="71"/>
-    </w:p>
-    <w:p>
-      <w:r>
-        <w:t xml:space="preserve">A </w:t>
-      </w:r>
-      <w:r>
-        <w:t>maximális lépéstávolság az a távolság, amely a robot mozgás iránya függvényében meg</w:t>
-      </w:r>
-      <w:r>
-        <w:t xml:space="preserve">határozza mi az a legnagyobb lépés, amely </w:t>
-      </w:r>
-      <w:r>
-        <w:t xml:space="preserve">megtétele </w:t>
-      </w:r>
-      <w:r>
-        <w:t xml:space="preserve">esetén még éppen </w:t>
-      </w:r>
-      <w:r>
-        <w:t xml:space="preserve">egyik láb sem lép ki az elérési tartományából. </w:t>
-      </w:r>
-      <w:r>
-        <w:t xml:space="preserve">Ezen szám kiszámításához először ki kell számolni mind a négy </w:t>
-      </w:r>
-      <w:r>
-        <w:t>lábhoz tartozó lépéstávolságot. A járási algoritmus egyszerűsítése érdekében a négy lépéstávolság minimumát vettem, mert így biztosan egyik láb sem fog kilépni a saját területéről.</w:t>
-      </w:r>
-    </w:p>
-    <w:p>
-      <w:pPr>
-        <w:pStyle w:val="Cmsor3"/>
-      </w:pPr>
-      <w:bookmarkStart w:id="72" w:name="_Ref103210450"/>
-      <w:bookmarkStart w:id="73" w:name="_Toc103976114"/>
-      <w:r>
-        <w:t>Láb</w:t>
-      </w:r>
-      <w:r>
-        <w:t xml:space="preserve"> pályájának</w:t>
-      </w:r>
-      <w:r>
-        <w:t xml:space="preserve"> metszete a lépési tartománnyal</w:t>
-      </w:r>
       <w:bookmarkEnd w:id="72"/>
       <w:bookmarkEnd w:id="73"/>
     </w:p>
     <w:p>
       <w:r>
+        <w:t xml:space="preserve">A </w:t>
+      </w:r>
+      <w:r>
+        <w:t>maximális lépéstávolság az a távolság, amely a robot mozgás iránya függvényében meg</w:t>
+      </w:r>
+      <w:r>
+        <w:t xml:space="preserve">határozza mi az a legnagyobb lépés, amely </w:t>
+      </w:r>
+      <w:r>
+        <w:t xml:space="preserve">megtétele </w:t>
+      </w:r>
+      <w:r>
+        <w:t xml:space="preserve">esetén még éppen </w:t>
+      </w:r>
+      <w:r>
+        <w:t xml:space="preserve">egyik láb sem lép ki az elérési tartományából. </w:t>
+      </w:r>
+      <w:r>
+        <w:t xml:space="preserve">Ezen szám kiszámításához először ki kell számolni mind a négy </w:t>
+      </w:r>
+      <w:r>
+        <w:t>lábhoz tartozó lépéstávolságot. A járási algoritmus egyszerűsítése érdekében a négy lépéstávolság minimumát vettem, mert így biztosan egyik láb sem fog kilépni a saját területéről.</w:t>
+      </w:r>
+    </w:p>
+    <w:p>
+      <w:pPr>
+        <w:pStyle w:val="Cmsor3"/>
+      </w:pPr>
+      <w:bookmarkStart w:id="74" w:name="_Ref103210450"/>
+      <w:bookmarkStart w:id="75" w:name="_Toc103991213"/>
+      <w:r>
+        <w:t>Láb</w:t>
+      </w:r>
+      <w:r>
+        <w:t xml:space="preserve"> pályájának</w:t>
+      </w:r>
+      <w:r>
+        <w:t xml:space="preserve"> metszete a lépési tartománnyal</w:t>
+      </w:r>
+      <w:bookmarkEnd w:id="74"/>
+      <w:bookmarkEnd w:id="75"/>
+    </w:p>
+    <w:p>
+      <w:r>
         <w:t xml:space="preserve">A fent említett </w:t>
       </w:r>
       <w:proofErr w:type="spellStart"/>
@@ -9802,12 +10311,12 @@
       <w:pPr>
         <w:pStyle w:val="Cmsor3"/>
       </w:pPr>
-      <w:bookmarkStart w:id="74" w:name="_Toc103976115"/>
-      <w:commentRangeStart w:id="75"/>
+      <w:bookmarkStart w:id="76" w:name="_Toc103991214"/>
+      <w:commentRangeStart w:id="77"/>
       <w:r>
         <w:t>Lépéstávolság</w:t>
       </w:r>
-      <w:commentRangeEnd w:id="75"/>
+      <w:commentRangeEnd w:id="77"/>
       <w:r>
         <w:rPr>
           <w:rStyle w:val="Jegyzethivatkozs"/>
@@ -9815,9 +10324,9 @@
           <w:b w:val="0"/>
           <w:bCs w:val="0"/>
         </w:rPr>
-        <w:commentReference w:id="75"/>
-      </w:r>
-      <w:bookmarkEnd w:id="74"/>
+        <w:commentReference w:id="77"/>
+      </w:r>
+      <w:bookmarkEnd w:id="76"/>
     </w:p>
     <w:p>
       <w:r>
@@ -9844,16 +10353,16 @@
       <w:r>
         <w:t xml:space="preserve"> részben leírtak alapján megkapott </w:t>
       </w:r>
-      <w:commentRangeStart w:id="76"/>
+      <w:commentRangeStart w:id="78"/>
       <w:r>
         <w:t>két pont</w:t>
       </w:r>
-      <w:commentRangeEnd w:id="76"/>
+      <w:commentRangeEnd w:id="78"/>
       <w:r>
         <w:rPr>
           <w:rStyle w:val="Jegyzethivatkozs"/>
         </w:rPr>
-        <w:commentReference w:id="76"/>
+        <w:commentReference w:id="78"/>
       </w:r>
       <w:r>
         <w:t xml:space="preserve"> közül az lesz a megfejelő, melyet kivonva az elérési tartomány középpontjából </w:t>
@@ -9894,11 +10403,11 @@
       <w:pPr>
         <w:pStyle w:val="Cmsor2"/>
       </w:pPr>
-      <w:bookmarkStart w:id="77" w:name="_Toc103976116"/>
+      <w:bookmarkStart w:id="79" w:name="_Toc103991215"/>
       <w:r>
         <w:t>Lépéstávolság kiszámolása a teljes távolság függvényében</w:t>
       </w:r>
-      <w:bookmarkEnd w:id="77"/>
+      <w:bookmarkEnd w:id="79"/>
     </w:p>
     <w:p>
       <w:r>
@@ -10043,42 +10552,42 @@
       <w:pPr>
         <w:pStyle w:val="Cmsor2"/>
       </w:pPr>
-      <w:bookmarkStart w:id="78" w:name="_Toc103976117"/>
+      <w:bookmarkStart w:id="80" w:name="_Toc103991216"/>
       <w:r>
         <w:t>Lépéssorrend kiválasztása mozgásirány függvényében</w:t>
       </w:r>
-      <w:bookmarkEnd w:id="78"/>
+      <w:bookmarkEnd w:id="80"/>
     </w:p>
     <w:p>
       <w:pPr>
         <w:pStyle w:val="Cmsor3"/>
       </w:pPr>
-      <w:bookmarkStart w:id="79" w:name="_Toc103976118"/>
+      <w:bookmarkStart w:id="81" w:name="_Toc103991217"/>
       <w:r>
         <w:t>Kritikus szög</w:t>
       </w:r>
-      <w:bookmarkEnd w:id="79"/>
+      <w:bookmarkEnd w:id="81"/>
     </w:p>
     <w:p>
       <w:pPr>
         <w:pStyle w:val="Cmsor2"/>
       </w:pPr>
-      <w:bookmarkStart w:id="80" w:name="_Toc103976119"/>
+      <w:bookmarkStart w:id="82" w:name="_Toc103991218"/>
       <w:r>
         <w:t>Láb új pozíciójának kiválasztása</w:t>
       </w:r>
-      <w:bookmarkEnd w:id="80"/>
+      <w:bookmarkEnd w:id="82"/>
     </w:p>
     <w:p/>
     <w:p>
       <w:pPr>
         <w:pStyle w:val="Cmsor2"/>
       </w:pPr>
-      <w:bookmarkStart w:id="81" w:name="_Toc103976120"/>
+      <w:bookmarkStart w:id="83" w:name="_Toc103991219"/>
       <w:r>
         <w:t>A mozgási algoritmus hibái</w:t>
       </w:r>
-      <w:bookmarkEnd w:id="81"/>
+      <w:bookmarkEnd w:id="83"/>
     </w:p>
     <w:p>
       <w:r>
@@ -10092,24 +10601,12 @@
       <w:pPr>
         <w:pStyle w:val="Cmsor1"/>
       </w:pPr>
-      <w:bookmarkStart w:id="82" w:name="_Ref103721153"/>
-      <w:bookmarkStart w:id="83" w:name="_Toc103976121"/>
+      <w:bookmarkStart w:id="84" w:name="_Ref103721153"/>
+      <w:bookmarkStart w:id="85" w:name="_Toc103991220"/>
       <w:r>
         <w:lastRenderedPageBreak/>
         <w:t>Szimuláció</w:t>
       </w:r>
-      <w:bookmarkEnd w:id="82"/>
-      <w:bookmarkEnd w:id="83"/>
-    </w:p>
-    <w:p>
-      <w:pPr>
-        <w:pStyle w:val="Cmsor2"/>
-      </w:pPr>
-      <w:bookmarkStart w:id="84" w:name="_Ref103721234"/>
-      <w:bookmarkStart w:id="85" w:name="_Toc103976122"/>
-      <w:r>
-        <w:t>Modell betöltése a szimulációba</w:t>
-      </w:r>
       <w:bookmarkEnd w:id="84"/>
       <w:bookmarkEnd w:id="85"/>
     </w:p>
@@ -10117,45 +10614,72 @@
       <w:pPr>
         <w:pStyle w:val="Cmsor2"/>
       </w:pPr>
-      <w:bookmarkStart w:id="86" w:name="_Toc103976123"/>
+      <w:bookmarkStart w:id="86" w:name="_Ref103721234"/>
+      <w:bookmarkStart w:id="87" w:name="_Toc103991221"/>
+      <w:r>
+        <w:t>Modell betöltése a szimulációba</w:t>
+      </w:r>
+      <w:bookmarkEnd w:id="86"/>
+      <w:bookmarkEnd w:id="87"/>
+    </w:p>
+    <w:p>
+      <w:pPr>
+        <w:pStyle w:val="Cmsor2"/>
+      </w:pPr>
+      <w:bookmarkStart w:id="88" w:name="_Toc103991222"/>
       <w:r>
         <w:t>Algoritmus tervezése szimulációban</w:t>
       </w:r>
-      <w:bookmarkEnd w:id="86"/>
+      <w:bookmarkEnd w:id="88"/>
     </w:p>
     <w:p>
       <w:pPr>
         <w:pStyle w:val="Cmsor1"/>
       </w:pPr>
-      <w:bookmarkStart w:id="87" w:name="_Toc103976124"/>
+      <w:bookmarkStart w:id="89" w:name="_Toc103991223"/>
       <w:r>
         <w:lastRenderedPageBreak/>
         <w:t>Áttérés fizikai robotra</w:t>
       </w:r>
-      <w:bookmarkEnd w:id="87"/>
+      <w:bookmarkEnd w:id="89"/>
+    </w:p>
+    <w:p>
+      <w:pPr>
+        <w:pStyle w:val="Cmsor2"/>
+      </w:pPr>
+      <w:bookmarkStart w:id="90" w:name="_Toc103991224"/>
+      <w:r>
+        <w:t>Robot kalibrálása</w:t>
+      </w:r>
+      <w:bookmarkEnd w:id="90"/>
+    </w:p>
+    <w:p>
+      <w:r>
+        <w:t>A robot által használt motorokra hivatkozni</w:t>
+      </w:r>
     </w:p>
     <w:p>
       <w:pPr>
         <w:pStyle w:val="Cmsor1"/>
       </w:pPr>
-      <w:bookmarkStart w:id="88" w:name="_Toc103976125"/>
+      <w:bookmarkStart w:id="91" w:name="_Toc103991225"/>
       <w:r>
         <w:lastRenderedPageBreak/>
         <w:t>Fejlesztési lehetőségek</w:t>
       </w:r>
-      <w:bookmarkEnd w:id="88"/>
+      <w:bookmarkEnd w:id="91"/>
     </w:p>
     <w:p>
       <w:pPr>
         <w:pStyle w:val="Cmsor2"/>
       </w:pPr>
-      <w:bookmarkStart w:id="89" w:name="_Toc103976126"/>
+      <w:bookmarkStart w:id="92" w:name="_Toc103991226"/>
       <w:r>
         <w:t>Kanyarodás megvalósítása</w:t>
       </w:r>
-      <w:bookmarkEnd w:id="89"/>
-    </w:p>
-    <w:bookmarkStart w:id="90" w:name="_Toc103976127" w:displacedByCustomXml="next"/>
+      <w:bookmarkEnd w:id="92"/>
+    </w:p>
+    <w:bookmarkStart w:id="93" w:name="_Toc103991227" w:displacedByCustomXml="next"/>
     <w:sdt>
       <w:sdtPr>
         <w:rPr>
@@ -10181,7 +10705,7 @@
           <w:r>
             <w:t>Irodalomjegyzék</w:t>
           </w:r>
-          <w:bookmarkEnd w:id="90"/>
+          <w:bookmarkEnd w:id="93"/>
         </w:p>
         <w:sdt>
           <w:sdtPr>
@@ -10227,7 +10751,7 @@
               </w:tblGrid>
               <w:tr>
                 <w:trPr>
-                  <w:divId w:val="696274376"/>
+                  <w:divId w:val="601227279"/>
                   <w:tblCellSpacing w:w="15" w:type="dxa"/>
                 </w:trPr>
                 <w:tc>
@@ -10254,14 +10778,14 @@
                       <w:pStyle w:val="Irodalomjegyzk"/>
                     </w:pPr>
                     <w:r>
-                      <w:t>ROS, „Robot Operating System,” [Online]. Available: https://www.ros.org/.</w:t>
+                      <w:t>S. Komáromi, „Pókszerű, járó robot fejlesztése,” 2021.</w:t>
                     </w:r>
                   </w:p>
                 </w:tc>
               </w:tr>
               <w:tr>
                 <w:trPr>
-                  <w:divId w:val="696274376"/>
+                  <w:divId w:val="601227279"/>
                   <w:tblCellSpacing w:w="15" w:type="dxa"/>
                 </w:trPr>
                 <w:tc>
@@ -10288,14 +10812,14 @@
                       <w:pStyle w:val="Irodalomjegyzk"/>
                     </w:pPr>
                     <w:r>
-                      <w:t>M. Babits, „Járó robot készítése,” 2018.</w:t>
+                      <w:t>ROS, „Robot Operating System,” [Online]. Available: https://www.ros.org/.</w:t>
                     </w:r>
                   </w:p>
                 </w:tc>
               </w:tr>
               <w:tr>
                 <w:trPr>
-                  <w:divId w:val="696274376"/>
+                  <w:divId w:val="601227279"/>
                   <w:tblCellSpacing w:w="15" w:type="dxa"/>
                 </w:trPr>
                 <w:tc>
@@ -10322,14 +10846,14 @@
                       <w:pStyle w:val="Irodalomjegyzk"/>
                     </w:pPr>
                     <w:r>
-                      <w:t>L. M. Massár, „Pókszerű, járó robot fejlesztése,” 2020.</w:t>
+                      <w:t>M. Babits, „Járó robot készítése,” 2018.</w:t>
                     </w:r>
                   </w:p>
                 </w:tc>
               </w:tr>
               <w:tr>
                 <w:trPr>
-                  <w:divId w:val="696274376"/>
+                  <w:divId w:val="601227279"/>
                   <w:tblCellSpacing w:w="15" w:type="dxa"/>
                 </w:trPr>
                 <w:tc>
@@ -10356,7 +10880,85 @@
                       <w:pStyle w:val="Irodalomjegyzk"/>
                     </w:pPr>
                     <w:r>
-                      <w:t>S. Komáromi, „Pókszerű, járó robot fejlesztése,” 2021.</w:t>
+                      <w:t>L. M. Massár, „Pókszerű, járó robot fejlesztése,” 2020.</w:t>
+                    </w:r>
+                  </w:p>
+                </w:tc>
+              </w:tr>
+              <w:tr>
+                <w:trPr>
+                  <w:divId w:val="601227279"/>
+                  <w:tblCellSpacing w:w="15" w:type="dxa"/>
+                </w:trPr>
+                <w:tc>
+                  <w:tcPr>
+                    <w:tcW w:w="50" w:type="pct"/>
+                    <w:hideMark/>
+                  </w:tcPr>
+                  <w:p>
+                    <w:pPr>
+                      <w:pStyle w:val="Irodalomjegyzk"/>
+                    </w:pPr>
+                    <w:r>
+                      <w:t xml:space="preserve">[5] </w:t>
+                    </w:r>
+                  </w:p>
+                </w:tc>
+                <w:tc>
+                  <w:tcPr>
+                    <w:tcW w:w="0" w:type="auto"/>
+                    <w:hideMark/>
+                  </w:tcPr>
+                  <w:p>
+                    <w:pPr>
+                      <w:pStyle w:val="Irodalomjegyzk"/>
+                    </w:pPr>
+                    <w:r>
+                      <w:t xml:space="preserve">M. Babits, „Direkt és inverz geometria,” in </w:t>
+                    </w:r>
+                    <w:r>
+                      <w:rPr>
+                        <w:i/>
+                        <w:iCs/>
+                      </w:rPr>
+                      <w:t>Járó robot készítése</w:t>
+                    </w:r>
+                    <w:r>
+                      <w:t>, 2018, pp. 6-9..</w:t>
+                    </w:r>
+                  </w:p>
+                </w:tc>
+              </w:tr>
+              <w:tr>
+                <w:trPr>
+                  <w:divId w:val="601227279"/>
+                  <w:tblCellSpacing w:w="15" w:type="dxa"/>
+                </w:trPr>
+                <w:tc>
+                  <w:tcPr>
+                    <w:tcW w:w="50" w:type="pct"/>
+                    <w:hideMark/>
+                  </w:tcPr>
+                  <w:p>
+                    <w:pPr>
+                      <w:pStyle w:val="Irodalomjegyzk"/>
+                    </w:pPr>
+                    <w:r>
+                      <w:t xml:space="preserve">[6] </w:t>
+                    </w:r>
+                  </w:p>
+                </w:tc>
+                <w:tc>
+                  <w:tcPr>
+                    <w:tcW w:w="0" w:type="auto"/>
+                    <w:hideMark/>
+                  </w:tcPr>
+                  <w:p>
+                    <w:pPr>
+                      <w:pStyle w:val="Irodalomjegyzk"/>
+                    </w:pPr>
+                    <w:r>
+                      <w:t>Tappex, „Multisert brass threaded insert,” [Online]. Available: https://www.tappex.co.uk/products/brass-threaded-inserts/multisert. [Hozzáférés dátuma: 20 05 2022].</w:t>
                     </w:r>
                   </w:p>
                 </w:tc>
@@ -10364,7 +10966,7 @@
             </w:tbl>
             <w:p>
               <w:pPr>
-                <w:divId w:val="696274376"/>
+                <w:divId w:val="601227279"/>
                 <w:rPr>
                   <w:noProof/>
                 </w:rPr>
@@ -10560,7 +11162,7 @@
       </w:r>
     </w:p>
   </w:comment>
-  <w:comment w:id="22" w:author="Sándor Komáromi" w:date="2022-05-17T23:19:00Z" w:initials="SK">
+  <w:comment w:id="23" w:author="Sándor Komáromi" w:date="2022-05-17T23:19:00Z" w:initials="SK">
     <w:p>
       <w:pPr>
         <w:pStyle w:val="Jegyzetszveg"/>
@@ -10576,7 +11178,7 @@
       </w:r>
     </w:p>
   </w:comment>
-  <w:comment w:id="23" w:author="Sándor Komáromi" w:date="2022-05-17T23:19:00Z" w:initials="SK">
+  <w:comment w:id="24" w:author="Sándor Komáromi" w:date="2022-05-17T23:19:00Z" w:initials="SK">
     <w:p>
       <w:pPr>
         <w:pStyle w:val="Jegyzetszveg"/>
@@ -10592,7 +11194,7 @@
       </w:r>
     </w:p>
   </w:comment>
-  <w:comment w:id="24" w:author="Sándor Komáromi" w:date="2022-05-17T23:05:00Z" w:initials="SK">
+  <w:comment w:id="25" w:author="Sándor Komáromi" w:date="2022-05-17T23:05:00Z" w:initials="SK">
     <w:p>
       <w:pPr>
         <w:pStyle w:val="Jegyzetszveg"/>
@@ -10616,7 +11218,7 @@
       </w:r>
     </w:p>
   </w:comment>
-  <w:comment w:id="25" w:author="Sándor Komáromi" w:date="2022-05-18T01:07:00Z" w:initials="SK">
+  <w:comment w:id="26" w:author="Sándor Komáromi" w:date="2022-05-18T01:07:00Z" w:initials="SK">
     <w:p>
       <w:pPr>
         <w:pStyle w:val="Jegyzetszveg"/>
@@ -10648,7 +11250,7 @@
       </w:r>
     </w:p>
   </w:comment>
-  <w:comment w:id="28" w:author="Sándor Komáromi" w:date="2022-05-18T00:03:00Z" w:initials="SK">
+  <w:comment w:id="29" w:author="Sándor Komáromi" w:date="2022-05-18T00:03:00Z" w:initials="SK">
     <w:p>
       <w:pPr>
         <w:pStyle w:val="Jegyzetszveg"/>
@@ -10664,7 +11266,7 @@
       </w:r>
     </w:p>
   </w:comment>
-  <w:comment w:id="29" w:author="Sándor Komáromi" w:date="2022-05-20T21:04:00Z" w:initials="SK">
+  <w:comment w:id="30" w:author="Sándor Komáromi" w:date="2022-05-20T21:04:00Z" w:initials="SK">
     <w:p>
       <w:pPr>
         <w:pStyle w:val="Jegyzetszveg"/>
@@ -10685,7 +11287,7 @@
       </w:r>
     </w:p>
   </w:comment>
-  <w:comment w:id="38" w:author="Sándor Komáromi" w:date="2022-05-18T13:14:00Z" w:initials="SK">
+  <w:comment w:id="40" w:author="Sándor Komáromi" w:date="2022-05-18T13:14:00Z" w:initials="SK">
     <w:p>
       <w:pPr>
         <w:pStyle w:val="Jegyzetszveg"/>
@@ -10704,7 +11306,7 @@
       </w:r>
     </w:p>
   </w:comment>
-  <w:comment w:id="39" w:author="Sándor Komáromi" w:date="2022-05-18T13:54:00Z" w:initials="SK">
+  <w:comment w:id="41" w:author="Sándor Komáromi" w:date="2022-05-18T13:54:00Z" w:initials="SK">
     <w:p>
       <w:pPr>
         <w:pStyle w:val="Jegyzetszveg"/>
@@ -10720,7 +11322,7 @@
       </w:r>
     </w:p>
   </w:comment>
-  <w:comment w:id="46" w:author="Sándor Komáromi" w:date="2022-05-05T10:34:00Z" w:initials="SK">
+  <w:comment w:id="48" w:author="Sándor Komáromi" w:date="2022-05-05T10:34:00Z" w:initials="SK">
     <w:p>
       <w:pPr>
         <w:pStyle w:val="Jegyzetszveg"/>
@@ -10744,7 +11346,7 @@
       </w:r>
     </w:p>
   </w:comment>
-  <w:comment w:id="47" w:author="Sándor Komáromi" w:date="2022-05-05T10:35:00Z" w:initials="SK">
+  <w:comment w:id="49" w:author="Sándor Komáromi" w:date="2022-05-05T10:35:00Z" w:initials="SK">
     <w:p>
       <w:pPr>
         <w:pStyle w:val="Jegyzetszveg"/>
@@ -10782,7 +11384,7 @@
       </w:pPr>
     </w:p>
   </w:comment>
-  <w:comment w:id="48" w:author="Sándor Komáromi" w:date="2022-05-05T11:08:00Z" w:initials="SK">
+  <w:comment w:id="50" w:author="Sándor Komáromi" w:date="2022-05-05T11:08:00Z" w:initials="SK">
     <w:p>
       <w:pPr>
         <w:pStyle w:val="Jegyzetszveg"/>
@@ -10798,7 +11400,7 @@
       </w:r>
     </w:p>
   </w:comment>
-  <w:comment w:id="49" w:author="Sándor Komáromi" w:date="2022-05-05T10:47:00Z" w:initials="SK">
+  <w:comment w:id="51" w:author="Sándor Komáromi" w:date="2022-05-05T10:47:00Z" w:initials="SK">
     <w:p>
       <w:pPr>
         <w:pStyle w:val="Jegyzetszveg"/>
@@ -10814,7 +11416,7 @@
       </w:r>
     </w:p>
   </w:comment>
-  <w:comment w:id="52" w:author="Sándor Komáromi" w:date="2022-05-05T12:46:00Z" w:initials="SK">
+  <w:comment w:id="54" w:author="Sándor Komáromi" w:date="2022-05-05T12:46:00Z" w:initials="SK">
     <w:p>
       <w:pPr>
         <w:pStyle w:val="Jegyzetszveg"/>
@@ -10838,7 +11440,7 @@
       </w:r>
     </w:p>
   </w:comment>
-  <w:comment w:id="51" w:author="Sándor Komáromi" w:date="2022-05-05T12:58:00Z" w:initials="SK">
+  <w:comment w:id="53" w:author="Sándor Komáromi" w:date="2022-05-05T12:58:00Z" w:initials="SK">
     <w:p>
       <w:pPr>
         <w:pStyle w:val="Jegyzetszveg"/>
@@ -10878,7 +11480,7 @@
       </w:r>
     </w:p>
   </w:comment>
-  <w:comment w:id="57" w:author="Sándor Komáromi" w:date="2022-05-05T15:01:00Z" w:initials="SK">
+  <w:comment w:id="59" w:author="Sándor Komáromi" w:date="2022-05-05T15:01:00Z" w:initials="SK">
     <w:p>
       <w:pPr>
         <w:pStyle w:val="Jegyzetszveg"/>
@@ -10891,7 +11493,7 @@
       </w:r>
     </w:p>
   </w:comment>
-  <w:comment w:id="58" w:author="Sándor Komáromi" w:date="2022-05-05T15:02:00Z" w:initials="SK">
+  <w:comment w:id="60" w:author="Sándor Komáromi" w:date="2022-05-05T15:02:00Z" w:initials="SK">
     <w:p>
       <w:pPr>
         <w:pStyle w:val="Jegyzetszveg"/>
@@ -10907,7 +11509,7 @@
       </w:r>
     </w:p>
   </w:comment>
-  <w:comment w:id="59" w:author="Sándor Komáromi" w:date="2022-05-05T16:04:00Z" w:initials="SK">
+  <w:comment w:id="61" w:author="Sándor Komáromi" w:date="2022-05-05T16:04:00Z" w:initials="SK">
     <w:p>
       <w:pPr>
         <w:pStyle w:val="Jegyzetszveg"/>
@@ -10936,7 +11538,7 @@
       </w:r>
     </w:p>
   </w:comment>
-  <w:comment w:id="63" w:author="Sándor Komáromi" w:date="2022-05-11T13:38:00Z" w:initials="SK">
+  <w:comment w:id="65" w:author="Sándor Komáromi" w:date="2022-05-11T13:38:00Z" w:initials="SK">
     <w:p>
       <w:pPr>
         <w:pStyle w:val="Jegyzetszveg"/>
@@ -10957,7 +11559,7 @@
       </w:r>
     </w:p>
   </w:comment>
-  <w:comment w:id="64" w:author="Sándor Komáromi" w:date="2022-05-11T13:37:00Z" w:initials="SK">
+  <w:comment w:id="66" w:author="Sándor Komáromi" w:date="2022-05-11T13:37:00Z" w:initials="SK">
     <w:p>
       <w:pPr>
         <w:pStyle w:val="Jegyzetszveg"/>
@@ -10986,7 +11588,7 @@
       </w:r>
     </w:p>
   </w:comment>
-  <w:comment w:id="67" w:author="Sándor Komáromi" w:date="2022-05-12T00:20:00Z" w:initials="SK">
+  <w:comment w:id="69" w:author="Sándor Komáromi" w:date="2022-05-12T00:20:00Z" w:initials="SK">
     <w:p>
       <w:pPr>
         <w:pStyle w:val="Jegyzetszveg"/>
@@ -11015,7 +11617,7 @@
       </w:r>
     </w:p>
   </w:comment>
-  <w:comment w:id="75" w:author="Sándor Komáromi" w:date="2022-05-12T01:11:00Z" w:initials="SK">
+  <w:comment w:id="77" w:author="Sándor Komáromi" w:date="2022-05-12T01:11:00Z" w:initials="SK">
     <w:p>
       <w:pPr>
         <w:pStyle w:val="Jegyzetszveg"/>
@@ -11031,7 +11633,7 @@
       </w:r>
     </w:p>
   </w:comment>
-  <w:comment w:id="76" w:author="Sándor Komáromi" w:date="2022-05-12T01:14:00Z" w:initials="SK">
+  <w:comment w:id="78" w:author="Sándor Komáromi" w:date="2022-05-12T01:14:00Z" w:initials="SK">
     <w:p>
       <w:pPr>
         <w:pStyle w:val="Jegyzetszveg"/>
@@ -14508,7 +15110,7 @@
     <w:next w:val="Norml"/>
     <w:autoRedefine/>
     <w:qFormat/>
-    <w:rsid w:val="00013554"/>
+    <w:rsid w:val="00F80D78"/>
     <w:pPr>
       <w:spacing w:before="120" w:after="240"/>
       <w:ind w:firstLine="0"/>
@@ -15459,7 +16061,7 @@
       </b:Author>
     </b:Author>
     <b:Title>Robot Operating System</b:Title>
-    <b:RefOrder>1</b:RefOrder>
+    <b:RefOrder>2</b:RefOrder>
   </b:Source>
   <b:Source>
     <b:Tag>Mát20</b:Tag>
@@ -15480,7 +16082,7 @@
         </b:NameList>
       </b:Author>
     </b:Author>
-    <b:RefOrder>3</b:RefOrder>
+    <b:RefOrder>4</b:RefOrder>
   </b:Source>
   <b:Source>
     <b:Tag>Kom21</b:Tag>
@@ -15500,7 +16102,7 @@
     </b:Author>
     <b:Department>Automatizálási és Alkalmazott Informatikai Tanszék</b:Department>
     <b:ThesisType>Önálló Laboratórium beszámoló</b:ThesisType>
-    <b:RefOrder>4</b:RefOrder>
+    <b:RefOrder>1</b:RefOrder>
   </b:Source>
   <b:Source>
     <b:Tag>Bab18</b:Tag>
@@ -15520,13 +16122,73 @@
     </b:Author>
     <b:Department>Automatizálási és Alkalmazott Informatikai Tanszék</b:Department>
     <b:ThesisType>Önnálló Laboratórium beszámoló</b:ThesisType>
-    <b:RefOrder>2</b:RefOrder>
+    <b:RefOrder>3</b:RefOrder>
+  </b:Source>
+  <b:Source>
+    <b:Tag>Tap22</b:Tag>
+    <b:SourceType>InternetSite</b:SourceType>
+    <b:Guid>{685CD444-CE5E-47D1-B7FE-F38B5A268316}</b:Guid>
+    <b:Title>Multisert brass threaded insert</b:Title>
+    <b:Author>
+      <b:Author>
+        <b:NameList>
+          <b:Person>
+            <b:Last>Tappex</b:Last>
+          </b:Person>
+        </b:NameList>
+      </b:Author>
+    </b:Author>
+    <b:YearAccessed>2022</b:YearAccessed>
+    <b:MonthAccessed>05</b:MonthAccessed>
+    <b:DayAccessed>20</b:DayAccessed>
+    <b:URL>https://www.tappex.co.uk/products/brass-threaded-inserts/multisert</b:URL>
+    <b:RefOrder>6</b:RefOrder>
+  </b:Source>
+  <b:Source>
+    <b:Tag>Bab</b:Tag>
+    <b:SourceType>BookSection</b:SourceType>
+    <b:Guid>{B338B1EE-E4D2-4EE8-859C-900F3CF3FE47}</b:Guid>
+    <b:Author>
+      <b:Author>
+        <b:NameList>
+          <b:Person>
+            <b:Last>Babits</b:Last>
+            <b:First>Mátyás</b:First>
+          </b:Person>
+        </b:NameList>
+      </b:Author>
+    </b:Author>
+    <b:Title>Direkt és inverz geometria</b:Title>
+    <b:Year>2018</b:Year>
+    <b:Pages>6-9.</b:Pages>
+    <b:BookTitle>Járó robot készítése</b:BookTitle>
+    <b:RefOrder>5</b:RefOrder>
+  </b:Source>
+  <b:Source>
+    <b:Tag>Sav22</b:Tag>
+    <b:SourceType>InternetSite</b:SourceType>
+    <b:Guid>{D2AE607F-BCEB-4079-84C0-E23FE6E7C83C}</b:Guid>
+    <b:Title>SH0255MG - Micro Digital Servo</b:Title>
+    <b:Author>
+      <b:Author>
+        <b:NameList>
+          <b:Person>
+            <b:Last>Savöx</b:Last>
+          </b:Person>
+        </b:NameList>
+      </b:Author>
+    </b:Author>
+    <b:YearAccessed>2022</b:YearAccessed>
+    <b:MonthAccessed>05</b:MonthAccessed>
+    <b:DayAccessed>20</b:DayAccessed>
+    <b:URL>https://www.savoxusa.com/collections/micro-servos/products/savsh0255mg-micro-digital-mg-servo-13-54#technical-details</b:URL>
+    <b:RefOrder>7</b:RefOrder>
   </b:Source>
 </b:Sources>
 </file>
 
 <file path=customXml/itemProps1.xml><?xml version="1.0" encoding="utf-8"?>
-<ds:datastoreItem xmlns:ds="http://schemas.openxmlformats.org/officeDocument/2006/customXml" ds:itemID="{B8A908AD-E3A1-48AE-8A29-1C718CBC395D}">
+<ds:datastoreItem xmlns:ds="http://schemas.openxmlformats.org/officeDocument/2006/customXml" ds:itemID="{003B849F-77E7-4A18-AEF5-D543BA11C356}">
   <ds:schemaRefs>
     <ds:schemaRef ds:uri="http://schemas.openxmlformats.org/officeDocument/2006/bibliography"/>
   </ds:schemaRefs>

</xml_diff>